<commit_message>
Some update to requirements to new structure
</commit_message>
<xml_diff>
--- a/syseng_hwco/proj/Artifact/Doc/Requirements.docx
+++ b/syseng_hwco/proj/Artifact/Doc/Requirements.docx
@@ -44,7 +44,7 @@
           <v:shape id="_x0000_i1025" type="#_x0000_t75" style="width:429.75pt;height:362.25pt" o:ole="">
             <v:imagedata r:id="rId5" o:title=""/>
           </v:shape>
-          <o:OLEObject Type="Embed" ProgID="Visio.Drawing.11" ShapeID="_x0000_i1025" DrawAspect="Content" ObjectID="_1358247916" r:id="rId6"/>
+          <o:OLEObject Type="Embed" ProgID="Visio.Drawing.11" ShapeID="_x0000_i1025" DrawAspect="Content" ObjectID="_1358253226" r:id="rId6"/>
         </w:object>
       </w:r>
     </w:p>
@@ -93,1315 +93,6 @@
         </w:rPr>
         <w:t>relayed to another actor the Emergency call base is not shown as part of the communication.</w:t>
       </w:r>
-    </w:p>
-    <w:p>
-      <w:pPr>
-        <w:pStyle w:val="Overskrift1"/>
-        <w:rPr>
-          <w:lang w:val="en-US"/>
-        </w:rPr>
-      </w:pPr>
-      <w:r>
-        <w:rPr>
-          <w:lang w:val="en-US"/>
-        </w:rPr>
-        <w:t>Actor description</w:t>
-      </w:r>
-    </w:p>
-    <w:p>
-      <w:pPr>
-        <w:rPr>
-          <w:lang w:val="en-US"/>
-        </w:rPr>
-      </w:pPr>
-    </w:p>
-    <w:p>
-      <w:pPr>
-        <w:autoSpaceDE w:val="0"/>
-        <w:autoSpaceDN w:val="0"/>
-        <w:adjustRightInd w:val="0"/>
-        <w:spacing w:after="0" w:line="240" w:lineRule="auto"/>
-        <w:contextualSpacing w:val="0"/>
-        <w:rPr>
-          <w:rFonts w:ascii="Times-Bold" w:hAnsi="Times-Bold" w:cs="Times-Bold"/>
-          <w:b/>
-          <w:bCs/>
-          <w:sz w:val="24"/>
-          <w:szCs w:val="24"/>
-          <w:lang w:val="en-US"/>
-        </w:rPr>
-      </w:pPr>
-      <w:bookmarkStart w:id="0" w:name="OLE_LINK3"/>
-      <w:bookmarkStart w:id="1" w:name="OLE_LINK4"/>
-      <w:r>
-        <w:rPr>
-          <w:rFonts w:ascii="Times-Bold" w:hAnsi="Times-Bold" w:cs="Times-Bold"/>
-          <w:b/>
-          <w:bCs/>
-          <w:sz w:val="24"/>
-          <w:szCs w:val="24"/>
-          <w:lang w:val="en-US"/>
-        </w:rPr>
-        <w:t>Actor Name:</w:t>
-      </w:r>
-    </w:p>
-    <w:p>
-      <w:pPr>
-        <w:autoSpaceDE w:val="0"/>
-        <w:autoSpaceDN w:val="0"/>
-        <w:adjustRightInd w:val="0"/>
-        <w:spacing w:after="0" w:line="240" w:lineRule="auto"/>
-        <w:contextualSpacing w:val="0"/>
-        <w:rPr>
-          <w:rFonts w:ascii="Times-Roman" w:hAnsi="Times-Roman" w:cs="Times-Roman"/>
-          <w:sz w:val="24"/>
-          <w:szCs w:val="24"/>
-          <w:lang w:val="en-US"/>
-        </w:rPr>
-      </w:pPr>
-      <w:r>
-        <w:rPr>
-          <w:rFonts w:ascii="Times-Roman" w:hAnsi="Times-Roman" w:cs="Times-Roman"/>
-          <w:sz w:val="24"/>
-          <w:szCs w:val="24"/>
-          <w:lang w:val="en-US"/>
-        </w:rPr>
-        <w:t>Technician</w:t>
-      </w:r>
-    </w:p>
-    <w:p>
-      <w:pPr>
-        <w:autoSpaceDE w:val="0"/>
-        <w:autoSpaceDN w:val="0"/>
-        <w:adjustRightInd w:val="0"/>
-        <w:spacing w:after="0" w:line="240" w:lineRule="auto"/>
-        <w:contextualSpacing w:val="0"/>
-        <w:rPr>
-          <w:rFonts w:ascii="Times-Bold" w:hAnsi="Times-Bold" w:cs="Times-Bold"/>
-          <w:b/>
-          <w:bCs/>
-          <w:sz w:val="24"/>
-          <w:szCs w:val="24"/>
-          <w:lang w:val="en-US"/>
-        </w:rPr>
-      </w:pPr>
-      <w:r>
-        <w:rPr>
-          <w:rFonts w:ascii="Times-Bold" w:hAnsi="Times-Bold" w:cs="Times-Bold"/>
-          <w:b/>
-          <w:bCs/>
-          <w:sz w:val="24"/>
-          <w:szCs w:val="24"/>
-          <w:lang w:val="en-US"/>
-        </w:rPr>
-        <w:t>Type [primary / secondary]:</w:t>
-      </w:r>
-    </w:p>
-    <w:p>
-      <w:pPr>
-        <w:autoSpaceDE w:val="0"/>
-        <w:autoSpaceDN w:val="0"/>
-        <w:adjustRightInd w:val="0"/>
-        <w:spacing w:after="0" w:line="240" w:lineRule="auto"/>
-        <w:contextualSpacing w:val="0"/>
-        <w:rPr>
-          <w:rFonts w:ascii="Times-Roman" w:hAnsi="Times-Roman" w:cs="Times-Roman"/>
-          <w:sz w:val="24"/>
-          <w:szCs w:val="24"/>
-          <w:lang w:val="en-US"/>
-        </w:rPr>
-      </w:pPr>
-      <w:r>
-        <w:rPr>
-          <w:rFonts w:ascii="Times-Roman" w:hAnsi="Times-Roman" w:cs="Times-Roman"/>
-          <w:sz w:val="24"/>
-          <w:szCs w:val="24"/>
-          <w:lang w:val="en-US"/>
-        </w:rPr>
-        <w:t>Primary actor</w:t>
-      </w:r>
-    </w:p>
-    <w:p>
-      <w:pPr>
-        <w:autoSpaceDE w:val="0"/>
-        <w:autoSpaceDN w:val="0"/>
-        <w:adjustRightInd w:val="0"/>
-        <w:spacing w:after="0" w:line="240" w:lineRule="auto"/>
-        <w:contextualSpacing w:val="0"/>
-        <w:rPr>
-          <w:rFonts w:ascii="Times-Bold" w:hAnsi="Times-Bold" w:cs="Times-Bold"/>
-          <w:b/>
-          <w:bCs/>
-          <w:sz w:val="24"/>
-          <w:szCs w:val="24"/>
-          <w:lang w:val="en-US"/>
-        </w:rPr>
-      </w:pPr>
-      <w:r>
-        <w:rPr>
-          <w:rFonts w:ascii="Times-Bold" w:hAnsi="Times-Bold" w:cs="Times-Bold"/>
-          <w:b/>
-          <w:bCs/>
-          <w:sz w:val="24"/>
-          <w:szCs w:val="24"/>
-          <w:lang w:val="en-US"/>
-        </w:rPr>
-        <w:t>Description:</w:t>
-      </w:r>
-    </w:p>
-    <w:p>
-      <w:pPr>
-        <w:autoSpaceDE w:val="0"/>
-        <w:autoSpaceDN w:val="0"/>
-        <w:adjustRightInd w:val="0"/>
-        <w:spacing w:after="0" w:line="240" w:lineRule="auto"/>
-        <w:contextualSpacing w:val="0"/>
-        <w:rPr>
-          <w:rFonts w:ascii="Times-Roman" w:hAnsi="Times-Roman" w:cs="Times-Roman"/>
-          <w:sz w:val="24"/>
-          <w:szCs w:val="24"/>
-          <w:lang w:val="en-US"/>
-        </w:rPr>
-      </w:pPr>
-      <w:r>
-        <w:rPr>
-          <w:rFonts w:ascii="Times-Roman" w:hAnsi="Times-Roman" w:cs="Times-Roman"/>
-          <w:sz w:val="24"/>
-          <w:szCs w:val="24"/>
-          <w:lang w:val="en-US"/>
-        </w:rPr>
-        <w:t>The technician deals with the initial setup of the device as well as handles error conditions and firmware update. The Technician is typically an employee of the “</w:t>
-      </w:r>
-      <w:proofErr w:type="spellStart"/>
-      <w:r>
-        <w:rPr>
-          <w:rFonts w:ascii="Times-Roman" w:hAnsi="Times-Roman" w:cs="Times-Roman"/>
-          <w:sz w:val="24"/>
-          <w:szCs w:val="24"/>
-          <w:lang w:val="en-US"/>
-        </w:rPr>
-        <w:t>Hjælpemiddelcentralen</w:t>
-      </w:r>
-      <w:proofErr w:type="spellEnd"/>
-      <w:r>
-        <w:rPr>
-          <w:rFonts w:ascii="Times-Roman" w:hAnsi="Times-Roman" w:cs="Times-Roman"/>
-          <w:sz w:val="24"/>
-          <w:szCs w:val="24"/>
-          <w:lang w:val="en-US"/>
-        </w:rPr>
-        <w:t xml:space="preserve">” in the local municipality. He is well skilled in the technical aspects </w:t>
-      </w:r>
-      <w:r>
-        <w:rPr>
-          <w:rFonts w:ascii="Times-Roman" w:hAnsi="Times-Roman" w:cs="Times-Roman"/>
-          <w:sz w:val="24"/>
-          <w:szCs w:val="24"/>
-          <w:lang w:val="en-US"/>
-        </w:rPr>
-        <w:lastRenderedPageBreak/>
-        <w:t>of the device from a functional point of view as well as being equipped with a custom configuration and servicing tool allowing him the necessary interface to the device.</w:t>
-      </w:r>
-    </w:p>
-    <w:p>
-      <w:pPr>
-        <w:autoSpaceDE w:val="0"/>
-        <w:autoSpaceDN w:val="0"/>
-        <w:adjustRightInd w:val="0"/>
-        <w:spacing w:after="0" w:line="240" w:lineRule="auto"/>
-        <w:contextualSpacing w:val="0"/>
-        <w:rPr>
-          <w:rFonts w:ascii="Times-Bold" w:hAnsi="Times-Bold" w:cs="Times-Bold"/>
-          <w:b/>
-          <w:bCs/>
-          <w:sz w:val="24"/>
-          <w:szCs w:val="24"/>
-          <w:lang w:val="en-US"/>
-        </w:rPr>
-      </w:pPr>
-      <w:r>
-        <w:rPr>
-          <w:rFonts w:ascii="Times-Bold" w:hAnsi="Times-Bold" w:cs="Times-Bold"/>
-          <w:b/>
-          <w:bCs/>
-          <w:sz w:val="24"/>
-          <w:szCs w:val="24"/>
-          <w:lang w:val="en-US"/>
-        </w:rPr>
-        <w:t>Number of concurrent actors:</w:t>
-      </w:r>
-    </w:p>
-    <w:p>
-      <w:pPr>
-        <w:rPr>
-          <w:rFonts w:ascii="Times-Roman" w:hAnsi="Times-Roman" w:cs="Times-Roman"/>
-          <w:sz w:val="24"/>
-          <w:szCs w:val="24"/>
-          <w:lang w:val="en-US"/>
-        </w:rPr>
-      </w:pPr>
-      <w:r>
-        <w:rPr>
-          <w:rFonts w:ascii="Times-Roman" w:hAnsi="Times-Roman" w:cs="Times-Roman"/>
-          <w:sz w:val="24"/>
-          <w:szCs w:val="24"/>
-          <w:lang w:val="en-US"/>
-        </w:rPr>
-        <w:t>Just one</w:t>
-      </w:r>
-      <w:bookmarkEnd w:id="0"/>
-      <w:bookmarkEnd w:id="1"/>
-    </w:p>
-    <w:p>
-      <w:pPr>
-        <w:rPr>
-          <w:rFonts w:ascii="Times-Roman" w:hAnsi="Times-Roman" w:cs="Times-Roman"/>
-          <w:sz w:val="24"/>
-          <w:szCs w:val="24"/>
-          <w:lang w:val="en-US"/>
-        </w:rPr>
-      </w:pPr>
-    </w:p>
-    <w:p>
-      <w:pPr>
-        <w:autoSpaceDE w:val="0"/>
-        <w:autoSpaceDN w:val="0"/>
-        <w:adjustRightInd w:val="0"/>
-        <w:spacing w:after="0" w:line="240" w:lineRule="auto"/>
-        <w:contextualSpacing w:val="0"/>
-        <w:rPr>
-          <w:rFonts w:ascii="Times-Bold" w:hAnsi="Times-Bold" w:cs="Times-Bold"/>
-          <w:b/>
-          <w:bCs/>
-          <w:sz w:val="24"/>
-          <w:szCs w:val="24"/>
-          <w:lang w:val="en-US"/>
-        </w:rPr>
-      </w:pPr>
-      <w:r>
-        <w:rPr>
-          <w:rFonts w:ascii="Times-Bold" w:hAnsi="Times-Bold" w:cs="Times-Bold"/>
-          <w:b/>
-          <w:bCs/>
-          <w:sz w:val="24"/>
-          <w:szCs w:val="24"/>
-          <w:lang w:val="en-US"/>
-        </w:rPr>
-        <w:t>Actor Name:</w:t>
-      </w:r>
-    </w:p>
-    <w:p>
-      <w:pPr>
-        <w:autoSpaceDE w:val="0"/>
-        <w:autoSpaceDN w:val="0"/>
-        <w:adjustRightInd w:val="0"/>
-        <w:spacing w:after="0" w:line="240" w:lineRule="auto"/>
-        <w:contextualSpacing w:val="0"/>
-        <w:rPr>
-          <w:rFonts w:ascii="Times-Roman" w:hAnsi="Times-Roman" w:cs="Times-Roman"/>
-          <w:sz w:val="24"/>
-          <w:szCs w:val="24"/>
-          <w:lang w:val="en-US"/>
-        </w:rPr>
-      </w:pPr>
-      <w:r>
-        <w:rPr>
-          <w:rFonts w:ascii="Times-Roman" w:hAnsi="Times-Roman" w:cs="Times-Roman"/>
-          <w:sz w:val="24"/>
-          <w:szCs w:val="24"/>
-          <w:lang w:val="en-US"/>
-        </w:rPr>
-        <w:t>Caregiver</w:t>
-      </w:r>
-    </w:p>
-    <w:p>
-      <w:pPr>
-        <w:autoSpaceDE w:val="0"/>
-        <w:autoSpaceDN w:val="0"/>
-        <w:adjustRightInd w:val="0"/>
-        <w:spacing w:after="0" w:line="240" w:lineRule="auto"/>
-        <w:contextualSpacing w:val="0"/>
-        <w:rPr>
-          <w:rFonts w:ascii="Times-Bold" w:hAnsi="Times-Bold" w:cs="Times-Bold"/>
-          <w:b/>
-          <w:bCs/>
-          <w:sz w:val="24"/>
-          <w:szCs w:val="24"/>
-          <w:lang w:val="en-US"/>
-        </w:rPr>
-      </w:pPr>
-      <w:r>
-        <w:rPr>
-          <w:rFonts w:ascii="Times-Bold" w:hAnsi="Times-Bold" w:cs="Times-Bold"/>
-          <w:b/>
-          <w:bCs/>
-          <w:sz w:val="24"/>
-          <w:szCs w:val="24"/>
-          <w:lang w:val="en-US"/>
-        </w:rPr>
-        <w:t>Type [primary / secondary]:</w:t>
-      </w:r>
-    </w:p>
-    <w:p>
-      <w:pPr>
-        <w:autoSpaceDE w:val="0"/>
-        <w:autoSpaceDN w:val="0"/>
-        <w:adjustRightInd w:val="0"/>
-        <w:spacing w:after="0" w:line="240" w:lineRule="auto"/>
-        <w:contextualSpacing w:val="0"/>
-        <w:rPr>
-          <w:rFonts w:ascii="Times-Roman" w:hAnsi="Times-Roman" w:cs="Times-Roman"/>
-          <w:sz w:val="24"/>
-          <w:szCs w:val="24"/>
-          <w:lang w:val="en-US"/>
-        </w:rPr>
-      </w:pPr>
-      <w:r>
-        <w:rPr>
-          <w:rFonts w:ascii="Times-Roman" w:hAnsi="Times-Roman" w:cs="Times-Roman"/>
-          <w:sz w:val="24"/>
-          <w:szCs w:val="24"/>
-          <w:lang w:val="en-US"/>
-        </w:rPr>
-        <w:t>Primary actor</w:t>
-      </w:r>
-    </w:p>
-    <w:p>
-      <w:pPr>
-        <w:autoSpaceDE w:val="0"/>
-        <w:autoSpaceDN w:val="0"/>
-        <w:adjustRightInd w:val="0"/>
-        <w:spacing w:after="0" w:line="240" w:lineRule="auto"/>
-        <w:contextualSpacing w:val="0"/>
-        <w:rPr>
-          <w:rFonts w:ascii="Times-Bold" w:hAnsi="Times-Bold" w:cs="Times-Bold"/>
-          <w:b/>
-          <w:bCs/>
-          <w:sz w:val="24"/>
-          <w:szCs w:val="24"/>
-          <w:lang w:val="en-US"/>
-        </w:rPr>
-      </w:pPr>
-      <w:r>
-        <w:rPr>
-          <w:rFonts w:ascii="Times-Bold" w:hAnsi="Times-Bold" w:cs="Times-Bold"/>
-          <w:b/>
-          <w:bCs/>
-          <w:sz w:val="24"/>
-          <w:szCs w:val="24"/>
-          <w:lang w:val="en-US"/>
-        </w:rPr>
-        <w:t>Description:</w:t>
-      </w:r>
-    </w:p>
-    <w:p>
-      <w:pPr>
-        <w:autoSpaceDE w:val="0"/>
-        <w:autoSpaceDN w:val="0"/>
-        <w:adjustRightInd w:val="0"/>
-        <w:spacing w:after="0" w:line="240" w:lineRule="auto"/>
-        <w:contextualSpacing w:val="0"/>
-        <w:rPr>
-          <w:rFonts w:ascii="Times-Roman" w:hAnsi="Times-Roman" w:cs="Times-Roman"/>
-          <w:sz w:val="24"/>
-          <w:szCs w:val="24"/>
-          <w:lang w:val="en-US"/>
-        </w:rPr>
-      </w:pPr>
-      <w:r>
-        <w:rPr>
-          <w:rFonts w:ascii="Times-Roman" w:hAnsi="Times-Roman" w:cs="Times-Roman"/>
-          <w:sz w:val="24"/>
-          <w:szCs w:val="24"/>
-          <w:lang w:val="en-US"/>
-        </w:rPr>
-        <w:t xml:space="preserve">The care giver is responsible for servicing the device under normal working conditions. This means ensuring that the device is recharged and responding to emergency calls issued by </w:t>
-      </w:r>
-      <w:r>
-        <w:rPr>
-          <w:rFonts w:ascii="Times-Roman" w:hAnsi="Times-Roman" w:cs="Times-Roman"/>
-          <w:sz w:val="24"/>
-          <w:szCs w:val="24"/>
-          <w:lang w:val="en-US"/>
-        </w:rPr>
-        <w:t>the care taker (dispatched by the head office).</w:t>
-      </w:r>
-    </w:p>
-    <w:p>
-      <w:pPr>
-        <w:autoSpaceDE w:val="0"/>
-        <w:autoSpaceDN w:val="0"/>
-        <w:adjustRightInd w:val="0"/>
-        <w:spacing w:after="0" w:line="240" w:lineRule="auto"/>
-        <w:contextualSpacing w:val="0"/>
-        <w:rPr>
-          <w:rFonts w:ascii="Times-Roman" w:hAnsi="Times-Roman" w:cs="Times-Roman"/>
-          <w:sz w:val="24"/>
-          <w:szCs w:val="24"/>
-          <w:lang w:val="en-US"/>
-        </w:rPr>
-      </w:pPr>
-      <w:r>
-        <w:rPr>
-          <w:rFonts w:ascii="Times-Roman" w:hAnsi="Times-Roman" w:cs="Times-Roman"/>
-          <w:sz w:val="24"/>
-          <w:szCs w:val="24"/>
-          <w:lang w:val="en-US"/>
-        </w:rPr>
-        <w:t xml:space="preserve">The care giver only has a brief introduction to the device limited to expected battery life, warning indicates for battery level and usage (push button to get help). </w:t>
-      </w:r>
-    </w:p>
-    <w:p>
-      <w:pPr>
-        <w:autoSpaceDE w:val="0"/>
-        <w:autoSpaceDN w:val="0"/>
-        <w:adjustRightInd w:val="0"/>
-        <w:spacing w:after="0" w:line="240" w:lineRule="auto"/>
-        <w:contextualSpacing w:val="0"/>
-        <w:rPr>
-          <w:rFonts w:ascii="Times-Bold" w:hAnsi="Times-Bold" w:cs="Times-Bold"/>
-          <w:b/>
-          <w:bCs/>
-          <w:sz w:val="24"/>
-          <w:szCs w:val="24"/>
-          <w:lang w:val="en-US"/>
-        </w:rPr>
-      </w:pPr>
-      <w:r>
-        <w:rPr>
-          <w:rFonts w:ascii="Times-Bold" w:hAnsi="Times-Bold" w:cs="Times-Bold"/>
-          <w:b/>
-          <w:bCs/>
-          <w:sz w:val="24"/>
-          <w:szCs w:val="24"/>
-          <w:lang w:val="en-US"/>
-        </w:rPr>
-        <w:t>Number of concurrent actors:</w:t>
-      </w:r>
-    </w:p>
-    <w:p>
-      <w:pPr>
-        <w:rPr>
-          <w:rFonts w:ascii="Times-Roman" w:hAnsi="Times-Roman" w:cs="Times-Roman"/>
-          <w:sz w:val="24"/>
-          <w:szCs w:val="24"/>
-          <w:lang w:val="en-US"/>
-        </w:rPr>
-      </w:pPr>
-      <w:r>
-        <w:rPr>
-          <w:rFonts w:ascii="Times-Roman" w:hAnsi="Times-Roman" w:cs="Times-Roman"/>
-          <w:sz w:val="24"/>
-          <w:szCs w:val="24"/>
-          <w:lang w:val="en-US"/>
-        </w:rPr>
-        <w:t>Just one</w:t>
-      </w:r>
-    </w:p>
-    <w:p>
-      <w:pPr>
-        <w:rPr>
-          <w:rFonts w:ascii="Times-Roman" w:hAnsi="Times-Roman" w:cs="Times-Roman"/>
-          <w:sz w:val="24"/>
-          <w:szCs w:val="24"/>
-          <w:lang w:val="en-US"/>
-        </w:rPr>
-      </w:pPr>
-    </w:p>
-    <w:p>
-      <w:pPr>
-        <w:autoSpaceDE w:val="0"/>
-        <w:autoSpaceDN w:val="0"/>
-        <w:adjustRightInd w:val="0"/>
-        <w:spacing w:after="0" w:line="240" w:lineRule="auto"/>
-        <w:contextualSpacing w:val="0"/>
-        <w:rPr>
-          <w:rFonts w:ascii="Times-Bold" w:hAnsi="Times-Bold" w:cs="Times-Bold"/>
-          <w:b/>
-          <w:bCs/>
-          <w:sz w:val="24"/>
-          <w:szCs w:val="24"/>
-          <w:lang w:val="en-US"/>
-        </w:rPr>
-      </w:pPr>
-      <w:r>
-        <w:rPr>
-          <w:rFonts w:ascii="Times-Bold" w:hAnsi="Times-Bold" w:cs="Times-Bold"/>
-          <w:b/>
-          <w:bCs/>
-          <w:sz w:val="24"/>
-          <w:szCs w:val="24"/>
-          <w:lang w:val="en-US"/>
-        </w:rPr>
-        <w:t>Actor Name:</w:t>
-      </w:r>
-    </w:p>
-    <w:p>
-      <w:pPr>
-        <w:autoSpaceDE w:val="0"/>
-        <w:autoSpaceDN w:val="0"/>
-        <w:adjustRightInd w:val="0"/>
-        <w:spacing w:after="0" w:line="240" w:lineRule="auto"/>
-        <w:contextualSpacing w:val="0"/>
-        <w:rPr>
-          <w:rFonts w:ascii="Times-Roman" w:hAnsi="Times-Roman" w:cs="Times-Roman"/>
-          <w:sz w:val="24"/>
-          <w:szCs w:val="24"/>
-          <w:lang w:val="en-US"/>
-        </w:rPr>
-      </w:pPr>
-      <w:r>
-        <w:rPr>
-          <w:rFonts w:ascii="Times-Roman" w:hAnsi="Times-Roman" w:cs="Times-Roman"/>
-          <w:sz w:val="24"/>
-          <w:szCs w:val="24"/>
-          <w:lang w:val="en-US"/>
-        </w:rPr>
-        <w:t>Head office</w:t>
-      </w:r>
-    </w:p>
-    <w:p>
-      <w:pPr>
-        <w:autoSpaceDE w:val="0"/>
-        <w:autoSpaceDN w:val="0"/>
-        <w:adjustRightInd w:val="0"/>
-        <w:spacing w:after="0" w:line="240" w:lineRule="auto"/>
-        <w:contextualSpacing w:val="0"/>
-        <w:rPr>
-          <w:rFonts w:ascii="Times-Bold" w:hAnsi="Times-Bold" w:cs="Times-Bold"/>
-          <w:b/>
-          <w:bCs/>
-          <w:sz w:val="24"/>
-          <w:szCs w:val="24"/>
-          <w:lang w:val="en-US"/>
-        </w:rPr>
-      </w:pPr>
-      <w:r>
-        <w:rPr>
-          <w:rFonts w:ascii="Times-Bold" w:hAnsi="Times-Bold" w:cs="Times-Bold"/>
-          <w:b/>
-          <w:bCs/>
-          <w:sz w:val="24"/>
-          <w:szCs w:val="24"/>
-          <w:lang w:val="en-US"/>
-        </w:rPr>
-        <w:t>Type [primary / secondary]:</w:t>
-      </w:r>
-    </w:p>
-    <w:p>
-      <w:pPr>
-        <w:autoSpaceDE w:val="0"/>
-        <w:autoSpaceDN w:val="0"/>
-        <w:adjustRightInd w:val="0"/>
-        <w:spacing w:after="0" w:line="240" w:lineRule="auto"/>
-        <w:contextualSpacing w:val="0"/>
-        <w:rPr>
-          <w:rFonts w:ascii="Times-Roman" w:hAnsi="Times-Roman" w:cs="Times-Roman"/>
-          <w:sz w:val="24"/>
-          <w:szCs w:val="24"/>
-          <w:lang w:val="en-US"/>
-        </w:rPr>
-      </w:pPr>
-      <w:r>
-        <w:rPr>
-          <w:rFonts w:ascii="Times-Roman" w:hAnsi="Times-Roman" w:cs="Times-Roman"/>
-          <w:sz w:val="24"/>
-          <w:szCs w:val="24"/>
-          <w:lang w:val="en-US"/>
-        </w:rPr>
-        <w:t>Primary actor</w:t>
-      </w:r>
-    </w:p>
-    <w:p>
-      <w:pPr>
-        <w:autoSpaceDE w:val="0"/>
-        <w:autoSpaceDN w:val="0"/>
-        <w:adjustRightInd w:val="0"/>
-        <w:spacing w:after="0" w:line="240" w:lineRule="auto"/>
-        <w:contextualSpacing w:val="0"/>
-        <w:rPr>
-          <w:rFonts w:ascii="Times-Bold" w:hAnsi="Times-Bold" w:cs="Times-Bold"/>
-          <w:b/>
-          <w:bCs/>
-          <w:sz w:val="24"/>
-          <w:szCs w:val="24"/>
-          <w:lang w:val="en-US"/>
-        </w:rPr>
-      </w:pPr>
-      <w:r>
-        <w:rPr>
-          <w:rFonts w:ascii="Times-Bold" w:hAnsi="Times-Bold" w:cs="Times-Bold"/>
-          <w:b/>
-          <w:bCs/>
-          <w:sz w:val="24"/>
-          <w:szCs w:val="24"/>
-          <w:lang w:val="en-US"/>
-        </w:rPr>
-        <w:t>Description:</w:t>
-      </w:r>
-    </w:p>
-    <w:p>
-      <w:pPr>
-        <w:autoSpaceDE w:val="0"/>
-        <w:autoSpaceDN w:val="0"/>
-        <w:adjustRightInd w:val="0"/>
-        <w:spacing w:after="0" w:line="240" w:lineRule="auto"/>
-        <w:contextualSpacing w:val="0"/>
-        <w:rPr>
-          <w:rFonts w:ascii="Times-Roman" w:hAnsi="Times-Roman" w:cs="Times-Roman"/>
-          <w:sz w:val="24"/>
-          <w:szCs w:val="24"/>
-          <w:lang w:val="en-US"/>
-        </w:rPr>
-      </w:pPr>
-      <w:r>
-        <w:rPr>
-          <w:rFonts w:ascii="Times-Roman" w:hAnsi="Times-Roman" w:cs="Times-Roman"/>
-          <w:sz w:val="24"/>
-          <w:szCs w:val="24"/>
-          <w:lang w:val="en-US"/>
-        </w:rPr>
-        <w:t xml:space="preserve">The care giver is responsible for </w:t>
-      </w:r>
-      <w:r>
-        <w:rPr>
-          <w:rFonts w:ascii="Times-Roman" w:hAnsi="Times-Roman" w:cs="Times-Roman"/>
-          <w:sz w:val="24"/>
-          <w:szCs w:val="24"/>
-          <w:lang w:val="en-US"/>
-        </w:rPr>
-        <w:t>receiving the emergency calls and dispatching a care giver.</w:t>
-      </w:r>
-    </w:p>
-    <w:p>
-      <w:pPr>
-        <w:autoSpaceDE w:val="0"/>
-        <w:autoSpaceDN w:val="0"/>
-        <w:adjustRightInd w:val="0"/>
-        <w:spacing w:after="0" w:line="240" w:lineRule="auto"/>
-        <w:contextualSpacing w:val="0"/>
-        <w:rPr>
-          <w:rFonts w:ascii="Times-Roman" w:hAnsi="Times-Roman" w:cs="Times-Roman"/>
-          <w:sz w:val="24"/>
-          <w:szCs w:val="24"/>
-          <w:lang w:val="en-US"/>
-        </w:rPr>
-      </w:pPr>
-      <w:r>
-        <w:rPr>
-          <w:rFonts w:ascii="Times-Roman" w:hAnsi="Times-Roman" w:cs="Times-Roman"/>
-          <w:sz w:val="24"/>
-          <w:szCs w:val="24"/>
-          <w:lang w:val="en-US"/>
-        </w:rPr>
-        <w:t xml:space="preserve">The care </w:t>
-      </w:r>
-      <w:r>
-        <w:rPr>
-          <w:rFonts w:ascii="Times-Roman" w:hAnsi="Times-Roman" w:cs="Times-Roman"/>
-          <w:sz w:val="24"/>
-          <w:szCs w:val="24"/>
-          <w:lang w:val="en-US"/>
-        </w:rPr>
-        <w:t>at the main office is familiar with the administration system, and not the device itself.</w:t>
-      </w:r>
-    </w:p>
-    <w:p>
-      <w:pPr>
-        <w:autoSpaceDE w:val="0"/>
-        <w:autoSpaceDN w:val="0"/>
-        <w:adjustRightInd w:val="0"/>
-        <w:spacing w:after="0" w:line="240" w:lineRule="auto"/>
-        <w:contextualSpacing w:val="0"/>
-        <w:rPr>
-          <w:rFonts w:ascii="Times-Bold" w:hAnsi="Times-Bold" w:cs="Times-Bold"/>
-          <w:b/>
-          <w:bCs/>
-          <w:sz w:val="24"/>
-          <w:szCs w:val="24"/>
-          <w:lang w:val="en-US"/>
-        </w:rPr>
-      </w:pPr>
-      <w:r>
-        <w:rPr>
-          <w:rFonts w:ascii="Times-Bold" w:hAnsi="Times-Bold" w:cs="Times-Bold"/>
-          <w:b/>
-          <w:bCs/>
-          <w:sz w:val="24"/>
-          <w:szCs w:val="24"/>
-          <w:lang w:val="en-US"/>
-        </w:rPr>
-        <w:t>Number of concurrent actors:</w:t>
-      </w:r>
-    </w:p>
-    <w:p>
-      <w:pPr>
-        <w:rPr>
-          <w:rFonts w:ascii="Times-Roman" w:hAnsi="Times-Roman" w:cs="Times-Roman"/>
-          <w:sz w:val="24"/>
-          <w:szCs w:val="24"/>
-          <w:lang w:val="en-US"/>
-        </w:rPr>
-      </w:pPr>
-      <w:r>
-        <w:rPr>
-          <w:rFonts w:ascii="Times-Roman" w:hAnsi="Times-Roman" w:cs="Times-Roman"/>
-          <w:sz w:val="24"/>
-          <w:szCs w:val="24"/>
-          <w:lang w:val="en-US"/>
-        </w:rPr>
-        <w:t>Just one</w:t>
-      </w:r>
-    </w:p>
-    <w:p>
-      <w:pPr>
-        <w:rPr>
-          <w:rFonts w:ascii="Times-Roman" w:hAnsi="Times-Roman" w:cs="Times-Roman"/>
-          <w:sz w:val="24"/>
-          <w:szCs w:val="24"/>
-          <w:lang w:val="en-US"/>
-        </w:rPr>
-      </w:pPr>
-    </w:p>
-    <w:p>
-      <w:pPr>
-        <w:autoSpaceDE w:val="0"/>
-        <w:autoSpaceDN w:val="0"/>
-        <w:adjustRightInd w:val="0"/>
-        <w:spacing w:after="0" w:line="240" w:lineRule="auto"/>
-        <w:contextualSpacing w:val="0"/>
-        <w:rPr>
-          <w:rFonts w:ascii="Times-Bold" w:hAnsi="Times-Bold" w:cs="Times-Bold"/>
-          <w:b/>
-          <w:bCs/>
-          <w:sz w:val="24"/>
-          <w:szCs w:val="24"/>
-          <w:lang w:val="en-US"/>
-        </w:rPr>
-      </w:pPr>
-      <w:r>
-        <w:rPr>
-          <w:rFonts w:ascii="Times-Bold" w:hAnsi="Times-Bold" w:cs="Times-Bold"/>
-          <w:b/>
-          <w:bCs/>
-          <w:sz w:val="24"/>
-          <w:szCs w:val="24"/>
-          <w:lang w:val="en-US"/>
-        </w:rPr>
-        <w:t>Actor Name:</w:t>
-      </w:r>
-    </w:p>
-    <w:p>
-      <w:pPr>
-        <w:autoSpaceDE w:val="0"/>
-        <w:autoSpaceDN w:val="0"/>
-        <w:adjustRightInd w:val="0"/>
-        <w:spacing w:after="0" w:line="240" w:lineRule="auto"/>
-        <w:contextualSpacing w:val="0"/>
-        <w:rPr>
-          <w:rFonts w:ascii="Times-Roman" w:hAnsi="Times-Roman" w:cs="Times-Roman"/>
-          <w:sz w:val="24"/>
-          <w:szCs w:val="24"/>
-          <w:lang w:val="en-US"/>
-        </w:rPr>
-      </w:pPr>
-      <w:r>
-        <w:rPr>
-          <w:rFonts w:ascii="Times-Roman" w:hAnsi="Times-Roman" w:cs="Times-Roman"/>
-          <w:sz w:val="24"/>
-          <w:szCs w:val="24"/>
-          <w:lang w:val="en-US"/>
-        </w:rPr>
-        <w:t>Emergency call base</w:t>
-      </w:r>
-    </w:p>
-    <w:p>
-      <w:pPr>
-        <w:autoSpaceDE w:val="0"/>
-        <w:autoSpaceDN w:val="0"/>
-        <w:adjustRightInd w:val="0"/>
-        <w:spacing w:after="0" w:line="240" w:lineRule="auto"/>
-        <w:contextualSpacing w:val="0"/>
-        <w:rPr>
-          <w:rFonts w:ascii="Times-Bold" w:hAnsi="Times-Bold" w:cs="Times-Bold"/>
-          <w:b/>
-          <w:bCs/>
-          <w:sz w:val="24"/>
-          <w:szCs w:val="24"/>
-          <w:lang w:val="en-US"/>
-        </w:rPr>
-      </w:pPr>
-      <w:r>
-        <w:rPr>
-          <w:rFonts w:ascii="Times-Bold" w:hAnsi="Times-Bold" w:cs="Times-Bold"/>
-          <w:b/>
-          <w:bCs/>
-          <w:sz w:val="24"/>
-          <w:szCs w:val="24"/>
-          <w:lang w:val="en-US"/>
-        </w:rPr>
-        <w:t>Type [primary / secondary]:</w:t>
-      </w:r>
-    </w:p>
-    <w:p>
-      <w:pPr>
-        <w:autoSpaceDE w:val="0"/>
-        <w:autoSpaceDN w:val="0"/>
-        <w:adjustRightInd w:val="0"/>
-        <w:spacing w:after="0" w:line="240" w:lineRule="auto"/>
-        <w:contextualSpacing w:val="0"/>
-        <w:rPr>
-          <w:rFonts w:ascii="Times-Roman" w:hAnsi="Times-Roman" w:cs="Times-Roman"/>
-          <w:sz w:val="24"/>
-          <w:szCs w:val="24"/>
-          <w:lang w:val="en-US"/>
-        </w:rPr>
-      </w:pPr>
-      <w:r>
-        <w:rPr>
-          <w:rFonts w:ascii="Times-Roman" w:hAnsi="Times-Roman" w:cs="Times-Roman"/>
-          <w:sz w:val="24"/>
-          <w:szCs w:val="24"/>
-          <w:lang w:val="en-US"/>
-        </w:rPr>
-        <w:t>Primary actor</w:t>
-      </w:r>
-    </w:p>
-    <w:p>
-      <w:pPr>
-        <w:autoSpaceDE w:val="0"/>
-        <w:autoSpaceDN w:val="0"/>
-        <w:adjustRightInd w:val="0"/>
-        <w:spacing w:after="0" w:line="240" w:lineRule="auto"/>
-        <w:contextualSpacing w:val="0"/>
-        <w:rPr>
-          <w:rFonts w:ascii="Times-Bold" w:hAnsi="Times-Bold" w:cs="Times-Bold"/>
-          <w:b/>
-          <w:bCs/>
-          <w:sz w:val="24"/>
-          <w:szCs w:val="24"/>
-          <w:lang w:val="en-US"/>
-        </w:rPr>
-      </w:pPr>
-      <w:r>
-        <w:rPr>
-          <w:rFonts w:ascii="Times-Bold" w:hAnsi="Times-Bold" w:cs="Times-Bold"/>
-          <w:b/>
-          <w:bCs/>
-          <w:sz w:val="24"/>
-          <w:szCs w:val="24"/>
-          <w:lang w:val="en-US"/>
-        </w:rPr>
-        <w:t>Description:</w:t>
-      </w:r>
-    </w:p>
-    <w:p>
-      <w:pPr>
-        <w:autoSpaceDE w:val="0"/>
-        <w:autoSpaceDN w:val="0"/>
-        <w:adjustRightInd w:val="0"/>
-        <w:spacing w:after="0" w:line="240" w:lineRule="auto"/>
-        <w:contextualSpacing w:val="0"/>
-        <w:rPr>
-          <w:rFonts w:ascii="Times-Roman" w:hAnsi="Times-Roman" w:cs="Times-Roman"/>
-          <w:sz w:val="24"/>
-          <w:szCs w:val="24"/>
-          <w:lang w:val="en-US"/>
-        </w:rPr>
-      </w:pPr>
-      <w:r>
-        <w:rPr>
-          <w:rFonts w:ascii="Times-Roman" w:hAnsi="Times-Roman" w:cs="Times-Roman"/>
-          <w:sz w:val="24"/>
-          <w:szCs w:val="24"/>
-          <w:lang w:val="en-US"/>
-        </w:rPr>
-        <w:t>The emergency call base is responsible for forwarding the emergency calls</w:t>
-      </w:r>
-      <w:r>
-        <w:rPr>
-          <w:rFonts w:ascii="Times-Roman" w:hAnsi="Times-Roman" w:cs="Times-Roman"/>
-          <w:sz w:val="24"/>
-          <w:szCs w:val="24"/>
-          <w:lang w:val="en-US"/>
-        </w:rPr>
-        <w:t>, battery low status and missed heart beat warnings</w:t>
-      </w:r>
-      <w:r>
-        <w:rPr>
-          <w:rFonts w:ascii="Times-Roman" w:hAnsi="Times-Roman" w:cs="Times-Roman"/>
-          <w:sz w:val="24"/>
-          <w:szCs w:val="24"/>
-          <w:lang w:val="en-US"/>
-        </w:rPr>
-        <w:t xml:space="preserve"> to the head office and also to maintain the audio communication between the head office and the device and to close the connection when no longer needed. </w:t>
-      </w:r>
-    </w:p>
-    <w:p>
-      <w:pPr>
-        <w:autoSpaceDE w:val="0"/>
-        <w:autoSpaceDN w:val="0"/>
-        <w:adjustRightInd w:val="0"/>
-        <w:spacing w:after="0" w:line="240" w:lineRule="auto"/>
-        <w:contextualSpacing w:val="0"/>
-        <w:rPr>
-          <w:rFonts w:ascii="Times-Roman" w:hAnsi="Times-Roman" w:cs="Times-Roman"/>
-          <w:sz w:val="24"/>
-          <w:szCs w:val="24"/>
-          <w:lang w:val="en-US"/>
-        </w:rPr>
-      </w:pPr>
-      <w:r>
-        <w:rPr>
-          <w:rFonts w:ascii="Times-Roman" w:hAnsi="Times-Roman" w:cs="Times-Roman"/>
-          <w:sz w:val="24"/>
-          <w:szCs w:val="24"/>
-          <w:lang w:val="en-US"/>
-        </w:rPr>
-        <w:t>The emergency call base is paired with the device during configuration.</w:t>
-      </w:r>
-    </w:p>
-    <w:p>
-      <w:pPr>
-        <w:autoSpaceDE w:val="0"/>
-        <w:autoSpaceDN w:val="0"/>
-        <w:adjustRightInd w:val="0"/>
-        <w:spacing w:after="0" w:line="240" w:lineRule="auto"/>
-        <w:contextualSpacing w:val="0"/>
-        <w:rPr>
-          <w:rFonts w:ascii="Times-Roman" w:hAnsi="Times-Roman" w:cs="Times-Roman"/>
-          <w:sz w:val="24"/>
-          <w:szCs w:val="24"/>
-          <w:lang w:val="en-US"/>
-        </w:rPr>
-      </w:pPr>
-      <w:r>
-        <w:rPr>
-          <w:rFonts w:ascii="Times-Roman" w:hAnsi="Times-Roman" w:cs="Times-Roman"/>
-          <w:sz w:val="24"/>
-          <w:szCs w:val="24"/>
-          <w:lang w:val="en-US"/>
-        </w:rPr>
-        <w:t>Finally the emergency call base is responsible for assisting the device in automatically determining the minimum required transmission power</w:t>
-      </w:r>
-      <w:r>
-        <w:rPr>
-          <w:rFonts w:ascii="Times-Roman" w:hAnsi="Times-Roman" w:cs="Times-Roman"/>
-          <w:sz w:val="24"/>
-          <w:szCs w:val="24"/>
-          <w:lang w:val="en-US"/>
-        </w:rPr>
-        <w:t xml:space="preserve"> to conserve power.</w:t>
-      </w:r>
-    </w:p>
-    <w:p>
-      <w:pPr>
-        <w:autoSpaceDE w:val="0"/>
-        <w:autoSpaceDN w:val="0"/>
-        <w:adjustRightInd w:val="0"/>
-        <w:spacing w:after="0" w:line="240" w:lineRule="auto"/>
-        <w:contextualSpacing w:val="0"/>
-        <w:rPr>
-          <w:rFonts w:ascii="Times-Bold" w:hAnsi="Times-Bold" w:cs="Times-Bold"/>
-          <w:b/>
-          <w:bCs/>
-          <w:sz w:val="24"/>
-          <w:szCs w:val="24"/>
-          <w:lang w:val="en-US"/>
-        </w:rPr>
-      </w:pPr>
-      <w:r>
-        <w:rPr>
-          <w:rFonts w:ascii="Times-Bold" w:hAnsi="Times-Bold" w:cs="Times-Bold"/>
-          <w:b/>
-          <w:bCs/>
-          <w:sz w:val="24"/>
-          <w:szCs w:val="24"/>
-          <w:lang w:val="en-US"/>
-        </w:rPr>
-        <w:t>Number of concurrent actors:</w:t>
-      </w:r>
-    </w:p>
-    <w:p>
-      <w:pPr>
-        <w:rPr>
-          <w:rFonts w:ascii="Times-Roman" w:hAnsi="Times-Roman" w:cs="Times-Roman"/>
-          <w:sz w:val="24"/>
-          <w:szCs w:val="24"/>
-          <w:lang w:val="en-US"/>
-        </w:rPr>
-      </w:pPr>
-      <w:r>
-        <w:rPr>
-          <w:rFonts w:ascii="Times-Roman" w:hAnsi="Times-Roman" w:cs="Times-Roman"/>
-          <w:sz w:val="24"/>
-          <w:szCs w:val="24"/>
-          <w:lang w:val="en-US"/>
-        </w:rPr>
-        <w:t>Just one</w:t>
-      </w:r>
-    </w:p>
-    <w:p>
-      <w:pPr>
-        <w:rPr>
-          <w:lang w:val="en-US"/>
-        </w:rPr>
-      </w:pPr>
-    </w:p>
-    <w:p>
-      <w:pPr>
-        <w:autoSpaceDE w:val="0"/>
-        <w:autoSpaceDN w:val="0"/>
-        <w:adjustRightInd w:val="0"/>
-        <w:spacing w:after="0" w:line="240" w:lineRule="auto"/>
-        <w:contextualSpacing w:val="0"/>
-        <w:rPr>
-          <w:rFonts w:ascii="Times-Bold" w:hAnsi="Times-Bold" w:cs="Times-Bold"/>
-          <w:b/>
-          <w:bCs/>
-          <w:sz w:val="24"/>
-          <w:szCs w:val="24"/>
-          <w:lang w:val="en-US"/>
-        </w:rPr>
-      </w:pPr>
-      <w:r>
-        <w:rPr>
-          <w:rFonts w:ascii="Times-Bold" w:hAnsi="Times-Bold" w:cs="Times-Bold"/>
-          <w:b/>
-          <w:bCs/>
-          <w:sz w:val="24"/>
-          <w:szCs w:val="24"/>
-          <w:lang w:val="en-US"/>
-        </w:rPr>
-        <w:t>Actor Name:</w:t>
-      </w:r>
-    </w:p>
-    <w:p>
-      <w:pPr>
-        <w:autoSpaceDE w:val="0"/>
-        <w:autoSpaceDN w:val="0"/>
-        <w:adjustRightInd w:val="0"/>
-        <w:spacing w:after="0" w:line="240" w:lineRule="auto"/>
-        <w:contextualSpacing w:val="0"/>
-        <w:rPr>
-          <w:rFonts w:ascii="Times-Roman" w:hAnsi="Times-Roman" w:cs="Times-Roman"/>
-          <w:sz w:val="24"/>
-          <w:szCs w:val="24"/>
-          <w:lang w:val="en-US"/>
-        </w:rPr>
-      </w:pPr>
-      <w:r>
-        <w:rPr>
-          <w:rFonts w:ascii="Times-Roman" w:hAnsi="Times-Roman" w:cs="Times-Roman"/>
-          <w:sz w:val="24"/>
-          <w:szCs w:val="24"/>
-          <w:lang w:val="en-US"/>
-        </w:rPr>
-        <w:t>User</w:t>
-      </w:r>
-    </w:p>
-    <w:p>
-      <w:pPr>
-        <w:autoSpaceDE w:val="0"/>
-        <w:autoSpaceDN w:val="0"/>
-        <w:adjustRightInd w:val="0"/>
-        <w:spacing w:after="0" w:line="240" w:lineRule="auto"/>
-        <w:contextualSpacing w:val="0"/>
-        <w:rPr>
-          <w:rFonts w:ascii="Times-Bold" w:hAnsi="Times-Bold" w:cs="Times-Bold"/>
-          <w:b/>
-          <w:bCs/>
-          <w:sz w:val="24"/>
-          <w:szCs w:val="24"/>
-          <w:lang w:val="en-US"/>
-        </w:rPr>
-      </w:pPr>
-      <w:r>
-        <w:rPr>
-          <w:rFonts w:ascii="Times-Bold" w:hAnsi="Times-Bold" w:cs="Times-Bold"/>
-          <w:b/>
-          <w:bCs/>
-          <w:sz w:val="24"/>
-          <w:szCs w:val="24"/>
-          <w:lang w:val="en-US"/>
-        </w:rPr>
-        <w:lastRenderedPageBreak/>
-        <w:t>Type [primary / secondary]:</w:t>
-      </w:r>
-    </w:p>
-    <w:p>
-      <w:pPr>
-        <w:autoSpaceDE w:val="0"/>
-        <w:autoSpaceDN w:val="0"/>
-        <w:adjustRightInd w:val="0"/>
-        <w:spacing w:after="0" w:line="240" w:lineRule="auto"/>
-        <w:contextualSpacing w:val="0"/>
-        <w:rPr>
-          <w:rFonts w:ascii="Times-Roman" w:hAnsi="Times-Roman" w:cs="Times-Roman"/>
-          <w:sz w:val="24"/>
-          <w:szCs w:val="24"/>
-          <w:lang w:val="en-US"/>
-        </w:rPr>
-      </w:pPr>
-      <w:r>
-        <w:rPr>
-          <w:rFonts w:ascii="Times-Roman" w:hAnsi="Times-Roman" w:cs="Times-Roman"/>
-          <w:sz w:val="24"/>
-          <w:szCs w:val="24"/>
-          <w:lang w:val="en-US"/>
-        </w:rPr>
-        <w:t>Primary actor</w:t>
-      </w:r>
-    </w:p>
-    <w:p>
-      <w:pPr>
-        <w:autoSpaceDE w:val="0"/>
-        <w:autoSpaceDN w:val="0"/>
-        <w:adjustRightInd w:val="0"/>
-        <w:spacing w:after="0" w:line="240" w:lineRule="auto"/>
-        <w:contextualSpacing w:val="0"/>
-        <w:rPr>
-          <w:rFonts w:ascii="Times-Bold" w:hAnsi="Times-Bold" w:cs="Times-Bold"/>
-          <w:b/>
-          <w:bCs/>
-          <w:sz w:val="24"/>
-          <w:szCs w:val="24"/>
-          <w:lang w:val="en-US"/>
-        </w:rPr>
-      </w:pPr>
-      <w:r>
-        <w:rPr>
-          <w:rFonts w:ascii="Times-Bold" w:hAnsi="Times-Bold" w:cs="Times-Bold"/>
-          <w:b/>
-          <w:bCs/>
-          <w:sz w:val="24"/>
-          <w:szCs w:val="24"/>
-          <w:lang w:val="en-US"/>
-        </w:rPr>
-        <w:t>Description:</w:t>
-      </w:r>
-    </w:p>
-    <w:p>
-      <w:pPr>
-        <w:autoSpaceDE w:val="0"/>
-        <w:autoSpaceDN w:val="0"/>
-        <w:adjustRightInd w:val="0"/>
-        <w:spacing w:after="0" w:line="240" w:lineRule="auto"/>
-        <w:contextualSpacing w:val="0"/>
-        <w:rPr>
-          <w:rFonts w:ascii="Times-Roman" w:hAnsi="Times-Roman" w:cs="Times-Roman"/>
-          <w:sz w:val="24"/>
-          <w:szCs w:val="24"/>
-          <w:lang w:val="en-US"/>
-        </w:rPr>
-      </w:pPr>
-      <w:r>
-        <w:rPr>
-          <w:rFonts w:ascii="Times-Roman" w:hAnsi="Times-Roman" w:cs="Times-Roman"/>
-          <w:sz w:val="24"/>
-          <w:szCs w:val="24"/>
-          <w:lang w:val="en-US"/>
-        </w:rPr>
-        <w:t xml:space="preserve">The care </w:t>
-      </w:r>
-      <w:proofErr w:type="spellStart"/>
-      <w:r>
-        <w:rPr>
-          <w:rFonts w:ascii="Times-Roman" w:hAnsi="Times-Roman" w:cs="Times-Roman"/>
-          <w:sz w:val="24"/>
-          <w:szCs w:val="24"/>
-          <w:lang w:val="en-US"/>
-        </w:rPr>
-        <w:t>tager</w:t>
-      </w:r>
-      <w:proofErr w:type="spellEnd"/>
-      <w:r>
-        <w:rPr>
-          <w:rFonts w:ascii="Times-Roman" w:hAnsi="Times-Roman" w:cs="Times-Roman"/>
-          <w:sz w:val="24"/>
-          <w:szCs w:val="24"/>
-          <w:lang w:val="en-US"/>
-        </w:rPr>
-        <w:t xml:space="preserve"> is responsible for the main interaction with the device and caries it on his or her person up to 24 hours a day.</w:t>
-      </w:r>
-    </w:p>
-    <w:p>
-      <w:pPr>
-        <w:autoSpaceDE w:val="0"/>
-        <w:autoSpaceDN w:val="0"/>
-        <w:adjustRightInd w:val="0"/>
-        <w:spacing w:after="0" w:line="240" w:lineRule="auto"/>
-        <w:contextualSpacing w:val="0"/>
-        <w:rPr>
-          <w:rFonts w:ascii="Times-Roman" w:hAnsi="Times-Roman" w:cs="Times-Roman"/>
-          <w:sz w:val="24"/>
-          <w:szCs w:val="24"/>
-          <w:lang w:val="en-US"/>
-        </w:rPr>
-      </w:pPr>
-      <w:r>
-        <w:rPr>
-          <w:rFonts w:ascii="Times-Roman" w:hAnsi="Times-Roman" w:cs="Times-Roman"/>
-          <w:sz w:val="24"/>
-          <w:szCs w:val="24"/>
-          <w:lang w:val="en-US"/>
-        </w:rPr>
-        <w:t>The care giver only has a brief introduction to the device limited to expected battery life, warning indicates for battery level and usage (push button to get help).</w:t>
-      </w:r>
-    </w:p>
-    <w:p>
-      <w:pPr>
-        <w:autoSpaceDE w:val="0"/>
-        <w:autoSpaceDN w:val="0"/>
-        <w:adjustRightInd w:val="0"/>
-        <w:spacing w:after="0" w:line="240" w:lineRule="auto"/>
-        <w:contextualSpacing w:val="0"/>
-        <w:rPr>
-          <w:rFonts w:ascii="Times-Bold" w:hAnsi="Times-Bold" w:cs="Times-Bold"/>
-          <w:b/>
-          <w:bCs/>
-          <w:sz w:val="24"/>
-          <w:szCs w:val="24"/>
-          <w:lang w:val="en-US"/>
-        </w:rPr>
-      </w:pPr>
-      <w:r>
-        <w:rPr>
-          <w:rFonts w:ascii="Times-Bold" w:hAnsi="Times-Bold" w:cs="Times-Bold"/>
-          <w:b/>
-          <w:bCs/>
-          <w:sz w:val="24"/>
-          <w:szCs w:val="24"/>
-          <w:lang w:val="en-US"/>
-        </w:rPr>
-        <w:t>Number of concurrent actors:</w:t>
-      </w:r>
-    </w:p>
-    <w:p>
-      <w:pPr>
-        <w:rPr>
-          <w:rFonts w:ascii="Times-Roman" w:hAnsi="Times-Roman" w:cs="Times-Roman"/>
-          <w:sz w:val="24"/>
-          <w:szCs w:val="24"/>
-          <w:lang w:val="en-US"/>
-        </w:rPr>
-      </w:pPr>
-      <w:r>
-        <w:rPr>
-          <w:rFonts w:ascii="Times-Roman" w:hAnsi="Times-Roman" w:cs="Times-Roman"/>
-          <w:sz w:val="24"/>
-          <w:szCs w:val="24"/>
-          <w:lang w:val="en-US"/>
-        </w:rPr>
-        <w:t>Just one</w:t>
-      </w:r>
-    </w:p>
-    <w:p>
-      <w:pPr>
-        <w:rPr>
-          <w:lang w:val="en-US"/>
-        </w:rPr>
-      </w:pPr>
     </w:p>
     <w:p>
       <w:pPr>
@@ -1435,33 +126,1619 @@
           <w:lang w:val="en-US"/>
         </w:rPr>
         <w:lastRenderedPageBreak/>
-        <w:t>U</w:t>
-      </w:r>
-      <w:r>
-        <w:rPr>
-          <w:lang w:val="en-US"/>
-        </w:rPr>
-        <w:t>se case description</w:t>
-      </w:r>
-    </w:p>
-    <w:p>
-      <w:pPr>
-        <w:rPr>
-          <w:lang w:val="en-US"/>
-        </w:rPr>
-      </w:pPr>
-    </w:p>
-    <w:p>
-      <w:pPr>
-        <w:autoSpaceDE w:val="0"/>
-        <w:autoSpaceDN w:val="0"/>
-        <w:adjustRightInd w:val="0"/>
-        <w:spacing w:after="0" w:line="240" w:lineRule="auto"/>
-        <w:contextualSpacing w:val="0"/>
-        <w:rPr>
-          <w:rFonts w:ascii="Times-Bold" w:hAnsi="Times-Bold" w:cs="Times-Bold"/>
-          <w:b/>
-          <w:bCs/>
+        <w:t>Actor description</w:t>
+      </w:r>
+    </w:p>
+    <w:p>
+      <w:pPr>
+        <w:rPr>
+          <w:lang w:val="en-US"/>
+        </w:rPr>
+      </w:pPr>
+    </w:p>
+    <w:p>
+      <w:pPr>
+        <w:autoSpaceDE w:val="0"/>
+        <w:autoSpaceDN w:val="0"/>
+        <w:adjustRightInd w:val="0"/>
+        <w:spacing w:after="0" w:line="240" w:lineRule="auto"/>
+        <w:contextualSpacing w:val="0"/>
+        <w:rPr>
+          <w:rFonts w:ascii="Times-Bold" w:hAnsi="Times-Bold" w:cs="Times-Bold"/>
+          <w:b/>
+          <w:bCs/>
+          <w:sz w:val="24"/>
+          <w:szCs w:val="24"/>
+          <w:lang w:val="en-US"/>
+        </w:rPr>
+      </w:pPr>
+      <w:bookmarkStart w:id="0" w:name="OLE_LINK3"/>
+      <w:bookmarkStart w:id="1" w:name="OLE_LINK4"/>
+      <w:r>
+        <w:rPr>
+          <w:rFonts w:ascii="Times-Bold" w:hAnsi="Times-Bold" w:cs="Times-Bold"/>
+          <w:b/>
+          <w:bCs/>
+          <w:sz w:val="24"/>
+          <w:szCs w:val="24"/>
+          <w:lang w:val="en-US"/>
+        </w:rPr>
+        <w:t>Actor Name:</w:t>
+      </w:r>
+    </w:p>
+    <w:p>
+      <w:pPr>
+        <w:autoSpaceDE w:val="0"/>
+        <w:autoSpaceDN w:val="0"/>
+        <w:adjustRightInd w:val="0"/>
+        <w:spacing w:after="0" w:line="240" w:lineRule="auto"/>
+        <w:contextualSpacing w:val="0"/>
+        <w:rPr>
+          <w:rFonts w:ascii="Times-Roman" w:hAnsi="Times-Roman" w:cs="Times-Roman"/>
+          <w:sz w:val="24"/>
+          <w:szCs w:val="24"/>
+          <w:lang w:val="en-US"/>
+        </w:rPr>
+      </w:pPr>
+      <w:r>
+        <w:rPr>
+          <w:rFonts w:ascii="Times-Roman" w:hAnsi="Times-Roman" w:cs="Times-Roman"/>
+          <w:sz w:val="24"/>
+          <w:szCs w:val="24"/>
+          <w:lang w:val="en-US"/>
+        </w:rPr>
+        <w:t>Technician</w:t>
+      </w:r>
+    </w:p>
+    <w:p>
+      <w:pPr>
+        <w:autoSpaceDE w:val="0"/>
+        <w:autoSpaceDN w:val="0"/>
+        <w:adjustRightInd w:val="0"/>
+        <w:spacing w:after="0" w:line="240" w:lineRule="auto"/>
+        <w:contextualSpacing w:val="0"/>
+        <w:rPr>
+          <w:rFonts w:ascii="Times-Bold" w:hAnsi="Times-Bold" w:cs="Times-Bold"/>
+          <w:b/>
+          <w:bCs/>
+          <w:sz w:val="24"/>
+          <w:szCs w:val="24"/>
+          <w:lang w:val="en-US"/>
+        </w:rPr>
+      </w:pPr>
+      <w:r>
+        <w:rPr>
+          <w:rFonts w:ascii="Times-Bold" w:hAnsi="Times-Bold" w:cs="Times-Bold"/>
+          <w:b/>
+          <w:bCs/>
+          <w:sz w:val="24"/>
+          <w:szCs w:val="24"/>
+          <w:lang w:val="en-US"/>
+        </w:rPr>
+        <w:t>Type [primary / secondary]:</w:t>
+      </w:r>
+    </w:p>
+    <w:p>
+      <w:pPr>
+        <w:autoSpaceDE w:val="0"/>
+        <w:autoSpaceDN w:val="0"/>
+        <w:adjustRightInd w:val="0"/>
+        <w:spacing w:after="0" w:line="240" w:lineRule="auto"/>
+        <w:contextualSpacing w:val="0"/>
+        <w:rPr>
+          <w:rFonts w:ascii="Times-Roman" w:hAnsi="Times-Roman" w:cs="Times-Roman"/>
+          <w:sz w:val="24"/>
+          <w:szCs w:val="24"/>
+          <w:lang w:val="en-US"/>
+        </w:rPr>
+      </w:pPr>
+      <w:r>
+        <w:rPr>
+          <w:rFonts w:ascii="Times-Roman" w:hAnsi="Times-Roman" w:cs="Times-Roman"/>
+          <w:sz w:val="24"/>
+          <w:szCs w:val="24"/>
+          <w:lang w:val="en-US"/>
+        </w:rPr>
+        <w:t>Primary actor</w:t>
+      </w:r>
+    </w:p>
+    <w:p>
+      <w:pPr>
+        <w:autoSpaceDE w:val="0"/>
+        <w:autoSpaceDN w:val="0"/>
+        <w:adjustRightInd w:val="0"/>
+        <w:spacing w:after="0" w:line="240" w:lineRule="auto"/>
+        <w:contextualSpacing w:val="0"/>
+        <w:rPr>
+          <w:rFonts w:ascii="Times-Bold" w:hAnsi="Times-Bold" w:cs="Times-Bold"/>
+          <w:b/>
+          <w:bCs/>
+          <w:sz w:val="24"/>
+          <w:szCs w:val="24"/>
+          <w:lang w:val="en-US"/>
+        </w:rPr>
+      </w:pPr>
+      <w:r>
+        <w:rPr>
+          <w:rFonts w:ascii="Times-Bold" w:hAnsi="Times-Bold" w:cs="Times-Bold"/>
+          <w:b/>
+          <w:bCs/>
+          <w:sz w:val="24"/>
+          <w:szCs w:val="24"/>
+          <w:lang w:val="en-US"/>
+        </w:rPr>
+        <w:t>Description:</w:t>
+      </w:r>
+    </w:p>
+    <w:p>
+      <w:pPr>
+        <w:autoSpaceDE w:val="0"/>
+        <w:autoSpaceDN w:val="0"/>
+        <w:adjustRightInd w:val="0"/>
+        <w:spacing w:after="0" w:line="240" w:lineRule="auto"/>
+        <w:contextualSpacing w:val="0"/>
+        <w:rPr>
+          <w:rFonts w:ascii="Times-Roman" w:hAnsi="Times-Roman" w:cs="Times-Roman"/>
+          <w:sz w:val="24"/>
+          <w:szCs w:val="24"/>
+          <w:lang w:val="en-US"/>
+        </w:rPr>
+      </w:pPr>
+      <w:r>
+        <w:rPr>
+          <w:rFonts w:ascii="Times-Roman" w:hAnsi="Times-Roman" w:cs="Times-Roman"/>
+          <w:sz w:val="24"/>
+          <w:szCs w:val="24"/>
+          <w:lang w:val="en-US"/>
+        </w:rPr>
+        <w:t xml:space="preserve">The technician deals with the initial setup of the </w:t>
+      </w:r>
+      <w:r>
+        <w:rPr>
+          <w:rFonts w:ascii="Times-Roman" w:hAnsi="Times-Roman" w:cs="Times-Roman"/>
+          <w:sz w:val="24"/>
+          <w:szCs w:val="24"/>
+          <w:lang w:val="en-US"/>
+        </w:rPr>
+        <w:t>emergency call button</w:t>
+      </w:r>
+      <w:r>
+        <w:rPr>
+          <w:rFonts w:ascii="Times-Roman" w:hAnsi="Times-Roman" w:cs="Times-Roman"/>
+          <w:sz w:val="24"/>
+          <w:szCs w:val="24"/>
+          <w:lang w:val="en-US"/>
+        </w:rPr>
+        <w:t xml:space="preserve"> as well as handles error conditions and firmware update. The Technician is typically an employee of the “</w:t>
+      </w:r>
+      <w:proofErr w:type="spellStart"/>
+      <w:r>
+        <w:rPr>
+          <w:rFonts w:ascii="Times-Roman" w:hAnsi="Times-Roman" w:cs="Times-Roman"/>
+          <w:sz w:val="24"/>
+          <w:szCs w:val="24"/>
+          <w:lang w:val="en-US"/>
+        </w:rPr>
+        <w:t>Hjælpemiddelcentralen</w:t>
+      </w:r>
+      <w:proofErr w:type="spellEnd"/>
+      <w:r>
+        <w:rPr>
+          <w:rFonts w:ascii="Times-Roman" w:hAnsi="Times-Roman" w:cs="Times-Roman"/>
+          <w:sz w:val="24"/>
+          <w:szCs w:val="24"/>
+          <w:lang w:val="en-US"/>
+        </w:rPr>
+        <w:t xml:space="preserve">” in the local municipality. He is well skilled in the technical aspects of the </w:t>
+      </w:r>
+      <w:r>
+        <w:rPr>
+          <w:rFonts w:ascii="Times-Roman" w:hAnsi="Times-Roman" w:cs="Times-Roman"/>
+          <w:sz w:val="24"/>
+          <w:szCs w:val="24"/>
+          <w:lang w:val="en-US"/>
+        </w:rPr>
+        <w:t>emergency call button</w:t>
+      </w:r>
+      <w:r>
+        <w:rPr>
+          <w:rFonts w:ascii="Times-Roman" w:hAnsi="Times-Roman" w:cs="Times-Roman"/>
+          <w:sz w:val="24"/>
+          <w:szCs w:val="24"/>
+          <w:lang w:val="en-US"/>
+        </w:rPr>
+        <w:t xml:space="preserve"> from a functional point of view as well as being equipped with a custom configuration and servicing tool allowing him the necessary interface to the </w:t>
+      </w:r>
+      <w:r>
+        <w:rPr>
+          <w:rFonts w:ascii="Times-Roman" w:hAnsi="Times-Roman" w:cs="Times-Roman"/>
+          <w:sz w:val="24"/>
+          <w:szCs w:val="24"/>
+          <w:lang w:val="en-US"/>
+        </w:rPr>
+        <w:t>emergency call button</w:t>
+      </w:r>
+      <w:r>
+        <w:rPr>
+          <w:rFonts w:ascii="Times-Roman" w:hAnsi="Times-Roman" w:cs="Times-Roman"/>
+          <w:sz w:val="24"/>
+          <w:szCs w:val="24"/>
+          <w:lang w:val="en-US"/>
+        </w:rPr>
+        <w:t>.</w:t>
+      </w:r>
+    </w:p>
+    <w:p>
+      <w:pPr>
+        <w:autoSpaceDE w:val="0"/>
+        <w:autoSpaceDN w:val="0"/>
+        <w:adjustRightInd w:val="0"/>
+        <w:spacing w:after="0" w:line="240" w:lineRule="auto"/>
+        <w:contextualSpacing w:val="0"/>
+        <w:rPr>
+          <w:rFonts w:ascii="Times-Bold" w:hAnsi="Times-Bold" w:cs="Times-Bold"/>
+          <w:b/>
+          <w:bCs/>
+          <w:sz w:val="24"/>
+          <w:szCs w:val="24"/>
+          <w:lang w:val="en-US"/>
+        </w:rPr>
+      </w:pPr>
+      <w:r>
+        <w:rPr>
+          <w:rFonts w:ascii="Times-Bold" w:hAnsi="Times-Bold" w:cs="Times-Bold"/>
+          <w:b/>
+          <w:bCs/>
+          <w:sz w:val="24"/>
+          <w:szCs w:val="24"/>
+          <w:lang w:val="en-US"/>
+        </w:rPr>
+        <w:t>Number of concurrent actors:</w:t>
+      </w:r>
+    </w:p>
+    <w:p>
+      <w:pPr>
+        <w:rPr>
+          <w:rFonts w:ascii="Times-Roman" w:hAnsi="Times-Roman" w:cs="Times-Roman"/>
+          <w:sz w:val="24"/>
+          <w:szCs w:val="24"/>
+          <w:lang w:val="en-US"/>
+        </w:rPr>
+      </w:pPr>
+      <w:r>
+        <w:rPr>
+          <w:rFonts w:ascii="Times-Roman" w:hAnsi="Times-Roman" w:cs="Times-Roman"/>
+          <w:sz w:val="24"/>
+          <w:szCs w:val="24"/>
+          <w:lang w:val="en-US"/>
+        </w:rPr>
+        <w:t>Just one</w:t>
+      </w:r>
+      <w:bookmarkEnd w:id="0"/>
+      <w:bookmarkEnd w:id="1"/>
+    </w:p>
+    <w:p>
+      <w:pPr>
+        <w:rPr>
+          <w:rFonts w:ascii="Times-Roman" w:hAnsi="Times-Roman" w:cs="Times-Roman"/>
+          <w:sz w:val="24"/>
+          <w:szCs w:val="24"/>
+          <w:lang w:val="en-US"/>
+        </w:rPr>
+      </w:pPr>
+    </w:p>
+    <w:p>
+      <w:pPr>
+        <w:autoSpaceDE w:val="0"/>
+        <w:autoSpaceDN w:val="0"/>
+        <w:adjustRightInd w:val="0"/>
+        <w:spacing w:after="0" w:line="240" w:lineRule="auto"/>
+        <w:contextualSpacing w:val="0"/>
+        <w:rPr>
+          <w:rFonts w:ascii="Times-Bold" w:hAnsi="Times-Bold" w:cs="Times-Bold"/>
+          <w:b/>
+          <w:bCs/>
+          <w:sz w:val="24"/>
+          <w:szCs w:val="24"/>
+          <w:lang w:val="en-US"/>
+        </w:rPr>
+      </w:pPr>
+      <w:r>
+        <w:rPr>
+          <w:rFonts w:ascii="Times-Bold" w:hAnsi="Times-Bold" w:cs="Times-Bold"/>
+          <w:b/>
+          <w:bCs/>
+          <w:sz w:val="24"/>
+          <w:szCs w:val="24"/>
+          <w:lang w:val="en-US"/>
+        </w:rPr>
+        <w:t>Actor Name:</w:t>
+      </w:r>
+    </w:p>
+    <w:p>
+      <w:pPr>
+        <w:autoSpaceDE w:val="0"/>
+        <w:autoSpaceDN w:val="0"/>
+        <w:adjustRightInd w:val="0"/>
+        <w:spacing w:after="0" w:line="240" w:lineRule="auto"/>
+        <w:contextualSpacing w:val="0"/>
+        <w:rPr>
+          <w:rFonts w:ascii="Times-Roman" w:hAnsi="Times-Roman" w:cs="Times-Roman"/>
+          <w:sz w:val="24"/>
+          <w:szCs w:val="24"/>
+          <w:lang w:val="en-US"/>
+        </w:rPr>
+      </w:pPr>
+      <w:r>
+        <w:rPr>
+          <w:rFonts w:ascii="Times-Roman" w:hAnsi="Times-Roman" w:cs="Times-Roman"/>
+          <w:sz w:val="24"/>
+          <w:szCs w:val="24"/>
+          <w:lang w:val="en-US"/>
+        </w:rPr>
+        <w:t>Caregiver</w:t>
+      </w:r>
+    </w:p>
+    <w:p>
+      <w:pPr>
+        <w:autoSpaceDE w:val="0"/>
+        <w:autoSpaceDN w:val="0"/>
+        <w:adjustRightInd w:val="0"/>
+        <w:spacing w:after="0" w:line="240" w:lineRule="auto"/>
+        <w:contextualSpacing w:val="0"/>
+        <w:rPr>
+          <w:rFonts w:ascii="Times-Bold" w:hAnsi="Times-Bold" w:cs="Times-Bold"/>
+          <w:b/>
+          <w:bCs/>
+          <w:sz w:val="24"/>
+          <w:szCs w:val="24"/>
+          <w:lang w:val="en-US"/>
+        </w:rPr>
+      </w:pPr>
+      <w:r>
+        <w:rPr>
+          <w:rFonts w:ascii="Times-Bold" w:hAnsi="Times-Bold" w:cs="Times-Bold"/>
+          <w:b/>
+          <w:bCs/>
+          <w:sz w:val="24"/>
+          <w:szCs w:val="24"/>
+          <w:lang w:val="en-US"/>
+        </w:rPr>
+        <w:t>Type [primary / secondary]:</w:t>
+      </w:r>
+    </w:p>
+    <w:p>
+      <w:pPr>
+        <w:autoSpaceDE w:val="0"/>
+        <w:autoSpaceDN w:val="0"/>
+        <w:adjustRightInd w:val="0"/>
+        <w:spacing w:after="0" w:line="240" w:lineRule="auto"/>
+        <w:contextualSpacing w:val="0"/>
+        <w:rPr>
+          <w:rFonts w:ascii="Times-Roman" w:hAnsi="Times-Roman" w:cs="Times-Roman"/>
+          <w:sz w:val="24"/>
+          <w:szCs w:val="24"/>
+          <w:lang w:val="en-US"/>
+        </w:rPr>
+      </w:pPr>
+      <w:r>
+        <w:rPr>
+          <w:rFonts w:ascii="Times-Roman" w:hAnsi="Times-Roman" w:cs="Times-Roman"/>
+          <w:sz w:val="24"/>
+          <w:szCs w:val="24"/>
+          <w:lang w:val="en-US"/>
+        </w:rPr>
+        <w:t>Primary actor</w:t>
+      </w:r>
+    </w:p>
+    <w:p>
+      <w:pPr>
+        <w:autoSpaceDE w:val="0"/>
+        <w:autoSpaceDN w:val="0"/>
+        <w:adjustRightInd w:val="0"/>
+        <w:spacing w:after="0" w:line="240" w:lineRule="auto"/>
+        <w:contextualSpacing w:val="0"/>
+        <w:rPr>
+          <w:rFonts w:ascii="Times-Bold" w:hAnsi="Times-Bold" w:cs="Times-Bold"/>
+          <w:b/>
+          <w:bCs/>
+          <w:sz w:val="24"/>
+          <w:szCs w:val="24"/>
+          <w:lang w:val="en-US"/>
+        </w:rPr>
+      </w:pPr>
+      <w:r>
+        <w:rPr>
+          <w:rFonts w:ascii="Times-Bold" w:hAnsi="Times-Bold" w:cs="Times-Bold"/>
+          <w:b/>
+          <w:bCs/>
+          <w:sz w:val="24"/>
+          <w:szCs w:val="24"/>
+          <w:lang w:val="en-US"/>
+        </w:rPr>
+        <w:t>Description:</w:t>
+      </w:r>
+    </w:p>
+    <w:p>
+      <w:pPr>
+        <w:autoSpaceDE w:val="0"/>
+        <w:autoSpaceDN w:val="0"/>
+        <w:adjustRightInd w:val="0"/>
+        <w:spacing w:after="0" w:line="240" w:lineRule="auto"/>
+        <w:contextualSpacing w:val="0"/>
+        <w:rPr>
+          <w:rFonts w:ascii="Times-Roman" w:hAnsi="Times-Roman" w:cs="Times-Roman"/>
+          <w:sz w:val="24"/>
+          <w:szCs w:val="24"/>
+          <w:lang w:val="en-US"/>
+        </w:rPr>
+      </w:pPr>
+      <w:r>
+        <w:rPr>
+          <w:rFonts w:ascii="Times-Roman" w:hAnsi="Times-Roman" w:cs="Times-Roman"/>
+          <w:sz w:val="24"/>
+          <w:szCs w:val="24"/>
+          <w:lang w:val="en-US"/>
+        </w:rPr>
+        <w:t xml:space="preserve">The caregiver is responsible for servicing the </w:t>
+      </w:r>
+      <w:r>
+        <w:rPr>
+          <w:rFonts w:ascii="Times-Roman" w:hAnsi="Times-Roman" w:cs="Times-Roman"/>
+          <w:sz w:val="24"/>
+          <w:szCs w:val="24"/>
+          <w:lang w:val="en-US"/>
+        </w:rPr>
+        <w:t>emergency call</w:t>
+      </w:r>
+      <w:r>
+        <w:rPr>
+          <w:rFonts w:ascii="Times-Roman" w:hAnsi="Times-Roman" w:cs="Times-Roman"/>
+          <w:sz w:val="24"/>
+          <w:szCs w:val="24"/>
+          <w:lang w:val="en-US"/>
+        </w:rPr>
+        <w:t xml:space="preserve"> </w:t>
+      </w:r>
+      <w:r>
+        <w:rPr>
+          <w:rFonts w:ascii="Times-Roman" w:hAnsi="Times-Roman" w:cs="Times-Roman"/>
+          <w:sz w:val="24"/>
+          <w:szCs w:val="24"/>
+          <w:lang w:val="en-US"/>
+        </w:rPr>
+        <w:t xml:space="preserve">button </w:t>
+      </w:r>
+      <w:r>
+        <w:rPr>
+          <w:rFonts w:ascii="Times-Roman" w:hAnsi="Times-Roman" w:cs="Times-Roman"/>
+          <w:sz w:val="24"/>
+          <w:szCs w:val="24"/>
+          <w:lang w:val="en-US"/>
+        </w:rPr>
+        <w:t xml:space="preserve">under normal working conditions. This means ensuring that the </w:t>
+      </w:r>
+      <w:r>
+        <w:rPr>
+          <w:rFonts w:ascii="Times-Roman" w:hAnsi="Times-Roman" w:cs="Times-Roman"/>
+          <w:sz w:val="24"/>
+          <w:szCs w:val="24"/>
+          <w:lang w:val="en-US"/>
+        </w:rPr>
+        <w:t>emergency call button</w:t>
+      </w:r>
+      <w:r>
+        <w:rPr>
+          <w:rFonts w:ascii="Times-Roman" w:hAnsi="Times-Roman" w:cs="Times-Roman"/>
+          <w:sz w:val="24"/>
+          <w:szCs w:val="24"/>
+          <w:lang w:val="en-US"/>
+        </w:rPr>
+        <w:t xml:space="preserve"> is recharged and responding to emergency calls issued by </w:t>
+      </w:r>
+      <w:r>
+        <w:rPr>
+          <w:rFonts w:ascii="Times-Roman" w:hAnsi="Times-Roman" w:cs="Times-Roman"/>
+          <w:sz w:val="24"/>
+          <w:szCs w:val="24"/>
+          <w:lang w:val="en-US"/>
+        </w:rPr>
+        <w:t xml:space="preserve">the </w:t>
+      </w:r>
+      <w:r>
+        <w:rPr>
+          <w:rFonts w:ascii="Times-Roman" w:hAnsi="Times-Roman" w:cs="Times-Roman"/>
+          <w:sz w:val="24"/>
+          <w:szCs w:val="24"/>
+          <w:lang w:val="en-US"/>
+        </w:rPr>
+        <w:t>user</w:t>
+      </w:r>
+      <w:r>
+        <w:rPr>
+          <w:rFonts w:ascii="Times-Roman" w:hAnsi="Times-Roman" w:cs="Times-Roman"/>
+          <w:sz w:val="24"/>
+          <w:szCs w:val="24"/>
+          <w:lang w:val="en-US"/>
+        </w:rPr>
+        <w:t xml:space="preserve"> (dispatched by the head office).</w:t>
+      </w:r>
+    </w:p>
+    <w:p>
+      <w:pPr>
+        <w:autoSpaceDE w:val="0"/>
+        <w:autoSpaceDN w:val="0"/>
+        <w:adjustRightInd w:val="0"/>
+        <w:spacing w:after="0" w:line="240" w:lineRule="auto"/>
+        <w:contextualSpacing w:val="0"/>
+        <w:rPr>
+          <w:rFonts w:ascii="Times-Roman" w:hAnsi="Times-Roman" w:cs="Times-Roman"/>
+          <w:sz w:val="24"/>
+          <w:szCs w:val="24"/>
+          <w:lang w:val="en-US"/>
+        </w:rPr>
+      </w:pPr>
+      <w:r>
+        <w:rPr>
+          <w:rFonts w:ascii="Times-Roman" w:hAnsi="Times-Roman" w:cs="Times-Roman"/>
+          <w:sz w:val="24"/>
+          <w:szCs w:val="24"/>
+          <w:lang w:val="en-US"/>
+        </w:rPr>
+        <w:t xml:space="preserve">The caregiver only has a brief introduction to the </w:t>
+      </w:r>
+      <w:r>
+        <w:rPr>
+          <w:rFonts w:ascii="Times-Roman" w:hAnsi="Times-Roman" w:cs="Times-Roman"/>
+          <w:sz w:val="24"/>
+          <w:szCs w:val="24"/>
+          <w:lang w:val="en-US"/>
+        </w:rPr>
+        <w:t>emergency call button</w:t>
+      </w:r>
+      <w:r>
+        <w:rPr>
+          <w:rFonts w:ascii="Times-Roman" w:hAnsi="Times-Roman" w:cs="Times-Roman"/>
+          <w:sz w:val="24"/>
+          <w:szCs w:val="24"/>
+          <w:lang w:val="en-US"/>
+        </w:rPr>
+        <w:t xml:space="preserve"> limited to expected battery life, warning indicates for battery level and usage (push button to get help). </w:t>
+      </w:r>
+    </w:p>
+    <w:p>
+      <w:pPr>
+        <w:autoSpaceDE w:val="0"/>
+        <w:autoSpaceDN w:val="0"/>
+        <w:adjustRightInd w:val="0"/>
+        <w:spacing w:after="0" w:line="240" w:lineRule="auto"/>
+        <w:contextualSpacing w:val="0"/>
+        <w:rPr>
+          <w:rFonts w:ascii="Times-Bold" w:hAnsi="Times-Bold" w:cs="Times-Bold"/>
+          <w:b/>
+          <w:bCs/>
+          <w:sz w:val="24"/>
+          <w:szCs w:val="24"/>
+          <w:lang w:val="en-US"/>
+        </w:rPr>
+      </w:pPr>
+      <w:r>
+        <w:rPr>
+          <w:rFonts w:ascii="Times-Bold" w:hAnsi="Times-Bold" w:cs="Times-Bold"/>
+          <w:b/>
+          <w:bCs/>
+          <w:sz w:val="24"/>
+          <w:szCs w:val="24"/>
+          <w:lang w:val="en-US"/>
+        </w:rPr>
+        <w:t>Number of concurrent actors:</w:t>
+      </w:r>
+    </w:p>
+    <w:p>
+      <w:pPr>
+        <w:rPr>
+          <w:rFonts w:ascii="Times-Roman" w:hAnsi="Times-Roman" w:cs="Times-Roman"/>
+          <w:sz w:val="24"/>
+          <w:szCs w:val="24"/>
+          <w:lang w:val="en-US"/>
+        </w:rPr>
+      </w:pPr>
+      <w:r>
+        <w:rPr>
+          <w:rFonts w:ascii="Times-Roman" w:hAnsi="Times-Roman" w:cs="Times-Roman"/>
+          <w:sz w:val="24"/>
+          <w:szCs w:val="24"/>
+          <w:lang w:val="en-US"/>
+        </w:rPr>
+        <w:t>Just one</w:t>
+      </w:r>
+    </w:p>
+    <w:p>
+      <w:pPr>
+        <w:rPr>
+          <w:rFonts w:ascii="Times-Roman" w:hAnsi="Times-Roman" w:cs="Times-Roman"/>
+          <w:sz w:val="24"/>
+          <w:szCs w:val="24"/>
+          <w:lang w:val="en-US"/>
+        </w:rPr>
+      </w:pPr>
+    </w:p>
+    <w:p>
+      <w:pPr>
+        <w:autoSpaceDE w:val="0"/>
+        <w:autoSpaceDN w:val="0"/>
+        <w:adjustRightInd w:val="0"/>
+        <w:spacing w:after="0" w:line="240" w:lineRule="auto"/>
+        <w:contextualSpacing w:val="0"/>
+        <w:rPr>
+          <w:rFonts w:ascii="Times-Bold" w:hAnsi="Times-Bold" w:cs="Times-Bold"/>
+          <w:b/>
+          <w:bCs/>
+          <w:sz w:val="24"/>
+          <w:szCs w:val="24"/>
+          <w:lang w:val="en-US"/>
+        </w:rPr>
+      </w:pPr>
+      <w:r>
+        <w:rPr>
+          <w:rFonts w:ascii="Times-Bold" w:hAnsi="Times-Bold" w:cs="Times-Bold"/>
+          <w:b/>
+          <w:bCs/>
+          <w:sz w:val="24"/>
+          <w:szCs w:val="24"/>
+          <w:lang w:val="en-US"/>
+        </w:rPr>
+        <w:t>Actor Name:</w:t>
+      </w:r>
+    </w:p>
+    <w:p>
+      <w:pPr>
+        <w:autoSpaceDE w:val="0"/>
+        <w:autoSpaceDN w:val="0"/>
+        <w:adjustRightInd w:val="0"/>
+        <w:spacing w:after="0" w:line="240" w:lineRule="auto"/>
+        <w:contextualSpacing w:val="0"/>
+        <w:rPr>
+          <w:rFonts w:ascii="Times-Roman" w:hAnsi="Times-Roman" w:cs="Times-Roman"/>
+          <w:sz w:val="24"/>
+          <w:szCs w:val="24"/>
+          <w:lang w:val="en-US"/>
+        </w:rPr>
+      </w:pPr>
+      <w:r>
+        <w:rPr>
+          <w:rFonts w:ascii="Times-Roman" w:hAnsi="Times-Roman" w:cs="Times-Roman"/>
+          <w:sz w:val="24"/>
+          <w:szCs w:val="24"/>
+          <w:lang w:val="en-US"/>
+        </w:rPr>
+        <w:t>Head office</w:t>
+      </w:r>
+    </w:p>
+    <w:p>
+      <w:pPr>
+        <w:autoSpaceDE w:val="0"/>
+        <w:autoSpaceDN w:val="0"/>
+        <w:adjustRightInd w:val="0"/>
+        <w:spacing w:after="0" w:line="240" w:lineRule="auto"/>
+        <w:contextualSpacing w:val="0"/>
+        <w:rPr>
+          <w:rFonts w:ascii="Times-Bold" w:hAnsi="Times-Bold" w:cs="Times-Bold"/>
+          <w:b/>
+          <w:bCs/>
+          <w:sz w:val="24"/>
+          <w:szCs w:val="24"/>
+          <w:lang w:val="en-US"/>
+        </w:rPr>
+      </w:pPr>
+      <w:r>
+        <w:rPr>
+          <w:rFonts w:ascii="Times-Bold" w:hAnsi="Times-Bold" w:cs="Times-Bold"/>
+          <w:b/>
+          <w:bCs/>
+          <w:sz w:val="24"/>
+          <w:szCs w:val="24"/>
+          <w:lang w:val="en-US"/>
+        </w:rPr>
+        <w:t>Type [primary / secondary]:</w:t>
+      </w:r>
+    </w:p>
+    <w:p>
+      <w:pPr>
+        <w:autoSpaceDE w:val="0"/>
+        <w:autoSpaceDN w:val="0"/>
+        <w:adjustRightInd w:val="0"/>
+        <w:spacing w:after="0" w:line="240" w:lineRule="auto"/>
+        <w:contextualSpacing w:val="0"/>
+        <w:rPr>
+          <w:rFonts w:ascii="Times-Roman" w:hAnsi="Times-Roman" w:cs="Times-Roman"/>
+          <w:sz w:val="24"/>
+          <w:szCs w:val="24"/>
+          <w:lang w:val="en-US"/>
+        </w:rPr>
+      </w:pPr>
+      <w:r>
+        <w:rPr>
+          <w:rFonts w:ascii="Times-Roman" w:hAnsi="Times-Roman" w:cs="Times-Roman"/>
+          <w:sz w:val="24"/>
+          <w:szCs w:val="24"/>
+          <w:lang w:val="en-US"/>
+        </w:rPr>
+        <w:t>Primary actor</w:t>
+      </w:r>
+    </w:p>
+    <w:p>
+      <w:pPr>
+        <w:autoSpaceDE w:val="0"/>
+        <w:autoSpaceDN w:val="0"/>
+        <w:adjustRightInd w:val="0"/>
+        <w:spacing w:after="0" w:line="240" w:lineRule="auto"/>
+        <w:contextualSpacing w:val="0"/>
+        <w:rPr>
+          <w:rFonts w:ascii="Times-Bold" w:hAnsi="Times-Bold" w:cs="Times-Bold"/>
+          <w:b/>
+          <w:bCs/>
+          <w:sz w:val="24"/>
+          <w:szCs w:val="24"/>
+          <w:lang w:val="en-US"/>
+        </w:rPr>
+      </w:pPr>
+      <w:r>
+        <w:rPr>
+          <w:rFonts w:ascii="Times-Bold" w:hAnsi="Times-Bold" w:cs="Times-Bold"/>
+          <w:b/>
+          <w:bCs/>
+          <w:sz w:val="24"/>
+          <w:szCs w:val="24"/>
+          <w:lang w:val="en-US"/>
+        </w:rPr>
+        <w:t>Description:</w:t>
+      </w:r>
+    </w:p>
+    <w:p>
+      <w:pPr>
+        <w:autoSpaceDE w:val="0"/>
+        <w:autoSpaceDN w:val="0"/>
+        <w:adjustRightInd w:val="0"/>
+        <w:spacing w:after="0" w:line="240" w:lineRule="auto"/>
+        <w:contextualSpacing w:val="0"/>
+        <w:rPr>
+          <w:rFonts w:ascii="Times-Roman" w:hAnsi="Times-Roman" w:cs="Times-Roman"/>
+          <w:sz w:val="24"/>
+          <w:szCs w:val="24"/>
+          <w:lang w:val="en-US"/>
+        </w:rPr>
+      </w:pPr>
+      <w:r>
+        <w:rPr>
+          <w:rFonts w:ascii="Times-Roman" w:hAnsi="Times-Roman" w:cs="Times-Roman"/>
+          <w:sz w:val="24"/>
+          <w:szCs w:val="24"/>
+          <w:lang w:val="en-US"/>
+        </w:rPr>
+        <w:t xml:space="preserve">The caregiver </w:t>
+      </w:r>
+      <w:r>
+        <w:rPr>
+          <w:rFonts w:ascii="Times-Roman" w:hAnsi="Times-Roman" w:cs="Times-Roman"/>
+          <w:sz w:val="24"/>
+          <w:szCs w:val="24"/>
+          <w:lang w:val="en-US"/>
+        </w:rPr>
+        <w:t xml:space="preserve">head office </w:t>
+      </w:r>
+      <w:r>
+        <w:rPr>
+          <w:rFonts w:ascii="Times-Roman" w:hAnsi="Times-Roman" w:cs="Times-Roman"/>
+          <w:sz w:val="24"/>
+          <w:szCs w:val="24"/>
+          <w:lang w:val="en-US"/>
+        </w:rPr>
+        <w:t xml:space="preserve">is responsible for </w:t>
+      </w:r>
+      <w:r>
+        <w:rPr>
+          <w:rFonts w:ascii="Times-Roman" w:hAnsi="Times-Roman" w:cs="Times-Roman"/>
+          <w:sz w:val="24"/>
+          <w:szCs w:val="24"/>
+          <w:lang w:val="en-US"/>
+        </w:rPr>
+        <w:t>receiving the emergency calls and dispatching a caregiver.</w:t>
+      </w:r>
+    </w:p>
+    <w:p>
+      <w:pPr>
+        <w:autoSpaceDE w:val="0"/>
+        <w:autoSpaceDN w:val="0"/>
+        <w:adjustRightInd w:val="0"/>
+        <w:spacing w:after="0" w:line="240" w:lineRule="auto"/>
+        <w:contextualSpacing w:val="0"/>
+        <w:rPr>
+          <w:rFonts w:ascii="Times-Roman" w:hAnsi="Times-Roman" w:cs="Times-Roman"/>
+          <w:sz w:val="24"/>
+          <w:szCs w:val="24"/>
+          <w:lang w:val="en-US"/>
+        </w:rPr>
+      </w:pPr>
+      <w:r>
+        <w:rPr>
+          <w:rFonts w:ascii="Times-Roman" w:hAnsi="Times-Roman" w:cs="Times-Roman"/>
+          <w:sz w:val="24"/>
+          <w:szCs w:val="24"/>
+          <w:lang w:val="en-US"/>
+        </w:rPr>
+        <w:t>The care</w:t>
+      </w:r>
+      <w:r>
+        <w:rPr>
+          <w:rFonts w:ascii="Times-Roman" w:hAnsi="Times-Roman" w:cs="Times-Roman"/>
+          <w:sz w:val="24"/>
+          <w:szCs w:val="24"/>
+          <w:lang w:val="en-US"/>
+        </w:rPr>
+        <w:t>giver</w:t>
+      </w:r>
+      <w:r>
+        <w:rPr>
+          <w:rFonts w:ascii="Times-Roman" w:hAnsi="Times-Roman" w:cs="Times-Roman"/>
+          <w:sz w:val="24"/>
+          <w:szCs w:val="24"/>
+          <w:lang w:val="en-US"/>
+        </w:rPr>
+        <w:t xml:space="preserve"> </w:t>
+      </w:r>
+      <w:r>
+        <w:rPr>
+          <w:rFonts w:ascii="Times-Roman" w:hAnsi="Times-Roman" w:cs="Times-Roman"/>
+          <w:sz w:val="24"/>
+          <w:szCs w:val="24"/>
+          <w:lang w:val="en-US"/>
+        </w:rPr>
+        <w:t xml:space="preserve">at the </w:t>
+      </w:r>
+      <w:r>
+        <w:rPr>
+          <w:rFonts w:ascii="Times-Roman" w:hAnsi="Times-Roman" w:cs="Times-Roman"/>
+          <w:sz w:val="24"/>
+          <w:szCs w:val="24"/>
+          <w:lang w:val="en-US"/>
+        </w:rPr>
+        <w:t>head</w:t>
+      </w:r>
+      <w:r>
+        <w:rPr>
+          <w:rFonts w:ascii="Times-Roman" w:hAnsi="Times-Roman" w:cs="Times-Roman"/>
+          <w:sz w:val="24"/>
+          <w:szCs w:val="24"/>
+          <w:lang w:val="en-US"/>
+        </w:rPr>
+        <w:t xml:space="preserve"> office is familiar with the administration system, and not the </w:t>
+      </w:r>
+      <w:r>
+        <w:rPr>
+          <w:rFonts w:ascii="Times-Roman" w:hAnsi="Times-Roman" w:cs="Times-Roman"/>
+          <w:sz w:val="24"/>
+          <w:szCs w:val="24"/>
+          <w:lang w:val="en-US"/>
+        </w:rPr>
+        <w:t>emergency call button</w:t>
+      </w:r>
+      <w:r>
+        <w:rPr>
+          <w:rFonts w:ascii="Times-Roman" w:hAnsi="Times-Roman" w:cs="Times-Roman"/>
+          <w:sz w:val="24"/>
+          <w:szCs w:val="24"/>
+          <w:lang w:val="en-US"/>
+        </w:rPr>
+        <w:t xml:space="preserve"> itself.</w:t>
+      </w:r>
+    </w:p>
+    <w:p>
+      <w:pPr>
+        <w:autoSpaceDE w:val="0"/>
+        <w:autoSpaceDN w:val="0"/>
+        <w:adjustRightInd w:val="0"/>
+        <w:spacing w:after="0" w:line="240" w:lineRule="auto"/>
+        <w:contextualSpacing w:val="0"/>
+        <w:rPr>
+          <w:rFonts w:ascii="Times-Bold" w:hAnsi="Times-Bold" w:cs="Times-Bold"/>
+          <w:b/>
+          <w:bCs/>
+          <w:sz w:val="24"/>
+          <w:szCs w:val="24"/>
+          <w:lang w:val="en-US"/>
+        </w:rPr>
+      </w:pPr>
+      <w:r>
+        <w:rPr>
+          <w:rFonts w:ascii="Times-Bold" w:hAnsi="Times-Bold" w:cs="Times-Bold"/>
+          <w:b/>
+          <w:bCs/>
+          <w:sz w:val="24"/>
+          <w:szCs w:val="24"/>
+          <w:lang w:val="en-US"/>
+        </w:rPr>
+        <w:t>Number of concurrent actors:</w:t>
+      </w:r>
+    </w:p>
+    <w:p>
+      <w:pPr>
+        <w:rPr>
+          <w:rFonts w:ascii="Times-Roman" w:hAnsi="Times-Roman" w:cs="Times-Roman"/>
+          <w:sz w:val="24"/>
+          <w:szCs w:val="24"/>
+          <w:lang w:val="en-US"/>
+        </w:rPr>
+      </w:pPr>
+      <w:r>
+        <w:rPr>
+          <w:rFonts w:ascii="Times-Roman" w:hAnsi="Times-Roman" w:cs="Times-Roman"/>
+          <w:sz w:val="24"/>
+          <w:szCs w:val="24"/>
+          <w:lang w:val="en-US"/>
+        </w:rPr>
+        <w:t>Just one</w:t>
+      </w:r>
+    </w:p>
+    <w:p>
+      <w:pPr>
+        <w:rPr>
+          <w:rFonts w:ascii="Times-Roman" w:hAnsi="Times-Roman" w:cs="Times-Roman"/>
+          <w:sz w:val="24"/>
+          <w:szCs w:val="24"/>
+          <w:lang w:val="en-US"/>
+        </w:rPr>
+      </w:pPr>
+    </w:p>
+    <w:p>
+      <w:pPr>
+        <w:autoSpaceDE w:val="0"/>
+        <w:autoSpaceDN w:val="0"/>
+        <w:adjustRightInd w:val="0"/>
+        <w:spacing w:after="0" w:line="240" w:lineRule="auto"/>
+        <w:contextualSpacing w:val="0"/>
+        <w:rPr>
+          <w:rFonts w:ascii="Times-Bold" w:hAnsi="Times-Bold" w:cs="Times-Bold"/>
+          <w:b/>
+          <w:bCs/>
+          <w:sz w:val="24"/>
+          <w:szCs w:val="24"/>
+          <w:lang w:val="en-US"/>
+        </w:rPr>
+      </w:pPr>
+      <w:r>
+        <w:rPr>
+          <w:rFonts w:ascii="Times-Bold" w:hAnsi="Times-Bold" w:cs="Times-Bold"/>
+          <w:b/>
+          <w:bCs/>
+          <w:sz w:val="24"/>
+          <w:szCs w:val="24"/>
+          <w:lang w:val="en-US"/>
+        </w:rPr>
+        <w:t>Actor Name:</w:t>
+      </w:r>
+    </w:p>
+    <w:p>
+      <w:pPr>
+        <w:autoSpaceDE w:val="0"/>
+        <w:autoSpaceDN w:val="0"/>
+        <w:adjustRightInd w:val="0"/>
+        <w:spacing w:after="0" w:line="240" w:lineRule="auto"/>
+        <w:contextualSpacing w:val="0"/>
+        <w:rPr>
+          <w:rFonts w:ascii="Times-Roman" w:hAnsi="Times-Roman" w:cs="Times-Roman"/>
+          <w:sz w:val="24"/>
+          <w:szCs w:val="24"/>
+          <w:lang w:val="en-US"/>
+        </w:rPr>
+      </w:pPr>
+      <w:r>
+        <w:rPr>
+          <w:rFonts w:ascii="Times-Roman" w:hAnsi="Times-Roman" w:cs="Times-Roman"/>
+          <w:sz w:val="24"/>
+          <w:szCs w:val="24"/>
+          <w:lang w:val="en-US"/>
+        </w:rPr>
+        <w:t>Emergency call base</w:t>
+      </w:r>
+    </w:p>
+    <w:p>
+      <w:pPr>
+        <w:autoSpaceDE w:val="0"/>
+        <w:autoSpaceDN w:val="0"/>
+        <w:adjustRightInd w:val="0"/>
+        <w:spacing w:after="0" w:line="240" w:lineRule="auto"/>
+        <w:contextualSpacing w:val="0"/>
+        <w:rPr>
+          <w:rFonts w:ascii="Times-Bold" w:hAnsi="Times-Bold" w:cs="Times-Bold"/>
+          <w:b/>
+          <w:bCs/>
+          <w:sz w:val="24"/>
+          <w:szCs w:val="24"/>
+          <w:lang w:val="en-US"/>
+        </w:rPr>
+      </w:pPr>
+      <w:r>
+        <w:rPr>
+          <w:rFonts w:ascii="Times-Bold" w:hAnsi="Times-Bold" w:cs="Times-Bold"/>
+          <w:b/>
+          <w:bCs/>
+          <w:sz w:val="24"/>
+          <w:szCs w:val="24"/>
+          <w:lang w:val="en-US"/>
+        </w:rPr>
+        <w:t>Type [primary / secondary]:</w:t>
+      </w:r>
+    </w:p>
+    <w:p>
+      <w:pPr>
+        <w:autoSpaceDE w:val="0"/>
+        <w:autoSpaceDN w:val="0"/>
+        <w:adjustRightInd w:val="0"/>
+        <w:spacing w:after="0" w:line="240" w:lineRule="auto"/>
+        <w:contextualSpacing w:val="0"/>
+        <w:rPr>
+          <w:rFonts w:ascii="Times-Roman" w:hAnsi="Times-Roman" w:cs="Times-Roman"/>
+          <w:sz w:val="24"/>
+          <w:szCs w:val="24"/>
+          <w:lang w:val="en-US"/>
+        </w:rPr>
+      </w:pPr>
+      <w:r>
+        <w:rPr>
+          <w:rFonts w:ascii="Times-Roman" w:hAnsi="Times-Roman" w:cs="Times-Roman"/>
+          <w:sz w:val="24"/>
+          <w:szCs w:val="24"/>
+          <w:lang w:val="en-US"/>
+        </w:rPr>
+        <w:t>Primary actor</w:t>
+      </w:r>
+    </w:p>
+    <w:p>
+      <w:pPr>
+        <w:autoSpaceDE w:val="0"/>
+        <w:autoSpaceDN w:val="0"/>
+        <w:adjustRightInd w:val="0"/>
+        <w:spacing w:after="0" w:line="240" w:lineRule="auto"/>
+        <w:contextualSpacing w:val="0"/>
+        <w:rPr>
+          <w:rFonts w:ascii="Times-Bold" w:hAnsi="Times-Bold" w:cs="Times-Bold"/>
+          <w:b/>
+          <w:bCs/>
+          <w:sz w:val="24"/>
+          <w:szCs w:val="24"/>
+          <w:lang w:val="en-US"/>
+        </w:rPr>
+      </w:pPr>
+      <w:r>
+        <w:rPr>
+          <w:rFonts w:ascii="Times-Bold" w:hAnsi="Times-Bold" w:cs="Times-Bold"/>
+          <w:b/>
+          <w:bCs/>
+          <w:sz w:val="24"/>
+          <w:szCs w:val="24"/>
+          <w:lang w:val="en-US"/>
+        </w:rPr>
+        <w:t>Description:</w:t>
+      </w:r>
+    </w:p>
+    <w:p>
+      <w:pPr>
+        <w:autoSpaceDE w:val="0"/>
+        <w:autoSpaceDN w:val="0"/>
+        <w:adjustRightInd w:val="0"/>
+        <w:spacing w:after="0" w:line="240" w:lineRule="auto"/>
+        <w:contextualSpacing w:val="0"/>
+        <w:rPr>
+          <w:rFonts w:ascii="Times-Roman" w:hAnsi="Times-Roman" w:cs="Times-Roman"/>
+          <w:sz w:val="24"/>
+          <w:szCs w:val="24"/>
+          <w:lang w:val="en-US"/>
+        </w:rPr>
+      </w:pPr>
+      <w:r>
+        <w:rPr>
+          <w:rFonts w:ascii="Times-Roman" w:hAnsi="Times-Roman" w:cs="Times-Roman"/>
+          <w:sz w:val="24"/>
+          <w:szCs w:val="24"/>
+          <w:lang w:val="en-US"/>
+        </w:rPr>
+        <w:lastRenderedPageBreak/>
+        <w:t>The emergency call base is responsible for forwarding the emergency calls</w:t>
+      </w:r>
+      <w:r>
+        <w:rPr>
+          <w:rFonts w:ascii="Times-Roman" w:hAnsi="Times-Roman" w:cs="Times-Roman"/>
+          <w:sz w:val="24"/>
+          <w:szCs w:val="24"/>
+          <w:lang w:val="en-US"/>
+        </w:rPr>
+        <w:t>, battery low status and missed heart beat warnings</w:t>
+      </w:r>
+      <w:r>
+        <w:rPr>
+          <w:rFonts w:ascii="Times-Roman" w:hAnsi="Times-Roman" w:cs="Times-Roman"/>
+          <w:sz w:val="24"/>
+          <w:szCs w:val="24"/>
+          <w:lang w:val="en-US"/>
+        </w:rPr>
+        <w:t xml:space="preserve"> to the head office and also to maintain the audio communication between the head office and the </w:t>
+      </w:r>
+      <w:r>
+        <w:rPr>
+          <w:rFonts w:ascii="Times-Roman" w:hAnsi="Times-Roman" w:cs="Times-Roman"/>
+          <w:sz w:val="24"/>
+          <w:szCs w:val="24"/>
+          <w:lang w:val="en-US"/>
+        </w:rPr>
+        <w:t>emergency call button</w:t>
+      </w:r>
+      <w:r>
+        <w:rPr>
+          <w:rFonts w:ascii="Times-Roman" w:hAnsi="Times-Roman" w:cs="Times-Roman"/>
+          <w:sz w:val="24"/>
+          <w:szCs w:val="24"/>
+          <w:lang w:val="en-US"/>
+        </w:rPr>
+        <w:t xml:space="preserve"> and to close the connection when no longer needed. </w:t>
+      </w:r>
+    </w:p>
+    <w:p>
+      <w:pPr>
+        <w:autoSpaceDE w:val="0"/>
+        <w:autoSpaceDN w:val="0"/>
+        <w:adjustRightInd w:val="0"/>
+        <w:spacing w:after="0" w:line="240" w:lineRule="auto"/>
+        <w:contextualSpacing w:val="0"/>
+        <w:rPr>
+          <w:rFonts w:ascii="Times-Roman" w:hAnsi="Times-Roman" w:cs="Times-Roman"/>
+          <w:sz w:val="24"/>
+          <w:szCs w:val="24"/>
+          <w:lang w:val="en-US"/>
+        </w:rPr>
+      </w:pPr>
+      <w:r>
+        <w:rPr>
+          <w:rFonts w:ascii="Times-Roman" w:hAnsi="Times-Roman" w:cs="Times-Roman"/>
+          <w:sz w:val="24"/>
+          <w:szCs w:val="24"/>
+          <w:lang w:val="en-US"/>
+        </w:rPr>
+        <w:t xml:space="preserve">The emergency call base is paired with the </w:t>
+      </w:r>
+      <w:bookmarkStart w:id="2" w:name="OLE_LINK1"/>
+      <w:bookmarkStart w:id="3" w:name="OLE_LINK2"/>
+      <w:r>
+        <w:rPr>
+          <w:rFonts w:ascii="Times-Roman" w:hAnsi="Times-Roman" w:cs="Times-Roman"/>
+          <w:sz w:val="24"/>
+          <w:szCs w:val="24"/>
+          <w:lang w:val="en-US"/>
+        </w:rPr>
+        <w:t>emergency call button</w:t>
+      </w:r>
+      <w:r>
+        <w:rPr>
+          <w:rFonts w:ascii="Times-Roman" w:hAnsi="Times-Roman" w:cs="Times-Roman"/>
+          <w:sz w:val="24"/>
+          <w:szCs w:val="24"/>
+          <w:lang w:val="en-US"/>
+        </w:rPr>
+        <w:t xml:space="preserve"> </w:t>
+      </w:r>
+      <w:bookmarkEnd w:id="2"/>
+      <w:bookmarkEnd w:id="3"/>
+      <w:r>
+        <w:rPr>
+          <w:rFonts w:ascii="Times-Roman" w:hAnsi="Times-Roman" w:cs="Times-Roman"/>
+          <w:sz w:val="24"/>
+          <w:szCs w:val="24"/>
+          <w:lang w:val="en-US"/>
+        </w:rPr>
+        <w:t>during configuration.</w:t>
+      </w:r>
+    </w:p>
+    <w:p>
+      <w:pPr>
+        <w:autoSpaceDE w:val="0"/>
+        <w:autoSpaceDN w:val="0"/>
+        <w:adjustRightInd w:val="0"/>
+        <w:spacing w:after="0" w:line="240" w:lineRule="auto"/>
+        <w:contextualSpacing w:val="0"/>
+        <w:rPr>
+          <w:rFonts w:ascii="Times-Roman" w:hAnsi="Times-Roman" w:cs="Times-Roman"/>
+          <w:sz w:val="24"/>
+          <w:szCs w:val="24"/>
+          <w:lang w:val="en-US"/>
+        </w:rPr>
+      </w:pPr>
+      <w:r>
+        <w:rPr>
+          <w:rFonts w:ascii="Times-Roman" w:hAnsi="Times-Roman" w:cs="Times-Roman"/>
+          <w:sz w:val="24"/>
+          <w:szCs w:val="24"/>
+          <w:lang w:val="en-US"/>
+        </w:rPr>
+        <w:t xml:space="preserve">Finally the emergency call base is responsible for assisting the </w:t>
+      </w:r>
+      <w:r>
+        <w:rPr>
+          <w:rFonts w:ascii="Times-Roman" w:hAnsi="Times-Roman" w:cs="Times-Roman"/>
+          <w:sz w:val="24"/>
+          <w:szCs w:val="24"/>
+          <w:lang w:val="en-US"/>
+        </w:rPr>
+        <w:t xml:space="preserve">emergency call button </w:t>
+      </w:r>
+      <w:r>
+        <w:rPr>
+          <w:rFonts w:ascii="Times-Roman" w:hAnsi="Times-Roman" w:cs="Times-Roman"/>
+          <w:sz w:val="24"/>
+          <w:szCs w:val="24"/>
+          <w:lang w:val="en-US"/>
+        </w:rPr>
+        <w:t>in automatically determining the minimum required transmission power</w:t>
+      </w:r>
+      <w:r>
+        <w:rPr>
+          <w:rFonts w:ascii="Times-Roman" w:hAnsi="Times-Roman" w:cs="Times-Roman"/>
+          <w:sz w:val="24"/>
+          <w:szCs w:val="24"/>
+          <w:lang w:val="en-US"/>
+        </w:rPr>
+        <w:t xml:space="preserve"> to conserve power.</w:t>
+      </w:r>
+    </w:p>
+    <w:p>
+      <w:pPr>
+        <w:autoSpaceDE w:val="0"/>
+        <w:autoSpaceDN w:val="0"/>
+        <w:adjustRightInd w:val="0"/>
+        <w:spacing w:after="0" w:line="240" w:lineRule="auto"/>
+        <w:contextualSpacing w:val="0"/>
+        <w:rPr>
+          <w:rFonts w:ascii="Times-Bold" w:hAnsi="Times-Bold" w:cs="Times-Bold"/>
+          <w:b/>
+          <w:bCs/>
+          <w:sz w:val="24"/>
+          <w:szCs w:val="24"/>
+          <w:lang w:val="en-US"/>
+        </w:rPr>
+      </w:pPr>
+      <w:r>
+        <w:rPr>
+          <w:rFonts w:ascii="Times-Bold" w:hAnsi="Times-Bold" w:cs="Times-Bold"/>
+          <w:b/>
+          <w:bCs/>
+          <w:sz w:val="24"/>
+          <w:szCs w:val="24"/>
+          <w:lang w:val="en-US"/>
+        </w:rPr>
+        <w:t>Number of concurrent actors:</w:t>
+      </w:r>
+    </w:p>
+    <w:p>
+      <w:pPr>
+        <w:rPr>
+          <w:rFonts w:ascii="Times-Roman" w:hAnsi="Times-Roman" w:cs="Times-Roman"/>
+          <w:sz w:val="24"/>
+          <w:szCs w:val="24"/>
+          <w:lang w:val="en-US"/>
+        </w:rPr>
+      </w:pPr>
+      <w:r>
+        <w:rPr>
+          <w:rFonts w:ascii="Times-Roman" w:hAnsi="Times-Roman" w:cs="Times-Roman"/>
+          <w:sz w:val="24"/>
+          <w:szCs w:val="24"/>
+          <w:lang w:val="en-US"/>
+        </w:rPr>
+        <w:t>Just one</w:t>
+      </w:r>
+    </w:p>
+    <w:p>
+      <w:pPr>
+        <w:rPr>
+          <w:lang w:val="en-US"/>
+        </w:rPr>
+      </w:pPr>
+    </w:p>
+    <w:p>
+      <w:pPr>
+        <w:autoSpaceDE w:val="0"/>
+        <w:autoSpaceDN w:val="0"/>
+        <w:adjustRightInd w:val="0"/>
+        <w:spacing w:after="0" w:line="240" w:lineRule="auto"/>
+        <w:contextualSpacing w:val="0"/>
+        <w:rPr>
+          <w:rFonts w:ascii="Times-Bold" w:hAnsi="Times-Bold" w:cs="Times-Bold"/>
+          <w:b/>
+          <w:bCs/>
+          <w:sz w:val="24"/>
+          <w:szCs w:val="24"/>
+          <w:lang w:val="en-US"/>
+        </w:rPr>
+      </w:pPr>
+      <w:r>
+        <w:rPr>
+          <w:rFonts w:ascii="Times-Bold" w:hAnsi="Times-Bold" w:cs="Times-Bold"/>
+          <w:b/>
+          <w:bCs/>
+          <w:sz w:val="24"/>
+          <w:szCs w:val="24"/>
+          <w:lang w:val="en-US"/>
+        </w:rPr>
+        <w:t>Actor Name:</w:t>
+      </w:r>
+    </w:p>
+    <w:p>
+      <w:pPr>
+        <w:autoSpaceDE w:val="0"/>
+        <w:autoSpaceDN w:val="0"/>
+        <w:adjustRightInd w:val="0"/>
+        <w:spacing w:after="0" w:line="240" w:lineRule="auto"/>
+        <w:contextualSpacing w:val="0"/>
+        <w:rPr>
+          <w:rFonts w:ascii="Times-Roman" w:hAnsi="Times-Roman" w:cs="Times-Roman"/>
+          <w:sz w:val="24"/>
+          <w:szCs w:val="24"/>
+          <w:lang w:val="en-US"/>
+        </w:rPr>
+      </w:pPr>
+      <w:r>
+        <w:rPr>
+          <w:rFonts w:ascii="Times-Roman" w:hAnsi="Times-Roman" w:cs="Times-Roman"/>
+          <w:sz w:val="24"/>
+          <w:szCs w:val="24"/>
+          <w:lang w:val="en-US"/>
+        </w:rPr>
+        <w:t>User</w:t>
+      </w:r>
+    </w:p>
+    <w:p>
+      <w:pPr>
+        <w:autoSpaceDE w:val="0"/>
+        <w:autoSpaceDN w:val="0"/>
+        <w:adjustRightInd w:val="0"/>
+        <w:spacing w:after="0" w:line="240" w:lineRule="auto"/>
+        <w:contextualSpacing w:val="0"/>
+        <w:rPr>
+          <w:rFonts w:ascii="Times-Bold" w:hAnsi="Times-Bold" w:cs="Times-Bold"/>
+          <w:b/>
+          <w:bCs/>
+          <w:sz w:val="24"/>
+          <w:szCs w:val="24"/>
+          <w:lang w:val="en-US"/>
+        </w:rPr>
+      </w:pPr>
+      <w:r>
+        <w:rPr>
+          <w:rFonts w:ascii="Times-Bold" w:hAnsi="Times-Bold" w:cs="Times-Bold"/>
+          <w:b/>
+          <w:bCs/>
+          <w:sz w:val="24"/>
+          <w:szCs w:val="24"/>
+          <w:lang w:val="en-US"/>
+        </w:rPr>
+        <w:t>Type [primary / secondary]:</w:t>
+      </w:r>
+    </w:p>
+    <w:p>
+      <w:pPr>
+        <w:autoSpaceDE w:val="0"/>
+        <w:autoSpaceDN w:val="0"/>
+        <w:adjustRightInd w:val="0"/>
+        <w:spacing w:after="0" w:line="240" w:lineRule="auto"/>
+        <w:contextualSpacing w:val="0"/>
+        <w:rPr>
+          <w:rFonts w:ascii="Times-Roman" w:hAnsi="Times-Roman" w:cs="Times-Roman"/>
+          <w:sz w:val="24"/>
+          <w:szCs w:val="24"/>
+          <w:lang w:val="en-US"/>
+        </w:rPr>
+      </w:pPr>
+      <w:r>
+        <w:rPr>
+          <w:rFonts w:ascii="Times-Roman" w:hAnsi="Times-Roman" w:cs="Times-Roman"/>
+          <w:sz w:val="24"/>
+          <w:szCs w:val="24"/>
+          <w:lang w:val="en-US"/>
+        </w:rPr>
+        <w:t>Primary actor</w:t>
+      </w:r>
+    </w:p>
+    <w:p>
+      <w:pPr>
+        <w:autoSpaceDE w:val="0"/>
+        <w:autoSpaceDN w:val="0"/>
+        <w:adjustRightInd w:val="0"/>
+        <w:spacing w:after="0" w:line="240" w:lineRule="auto"/>
+        <w:contextualSpacing w:val="0"/>
+        <w:rPr>
+          <w:rFonts w:ascii="Times-Bold" w:hAnsi="Times-Bold" w:cs="Times-Bold"/>
+          <w:b/>
+          <w:bCs/>
+          <w:sz w:val="24"/>
+          <w:szCs w:val="24"/>
+          <w:lang w:val="en-US"/>
+        </w:rPr>
+      </w:pPr>
+      <w:r>
+        <w:rPr>
+          <w:rFonts w:ascii="Times-Bold" w:hAnsi="Times-Bold" w:cs="Times-Bold"/>
+          <w:b/>
+          <w:bCs/>
+          <w:sz w:val="24"/>
+          <w:szCs w:val="24"/>
+          <w:lang w:val="en-US"/>
+        </w:rPr>
+        <w:t>Description:</w:t>
+      </w:r>
+    </w:p>
+    <w:p>
+      <w:pPr>
+        <w:autoSpaceDE w:val="0"/>
+        <w:autoSpaceDN w:val="0"/>
+        <w:adjustRightInd w:val="0"/>
+        <w:spacing w:after="0" w:line="240" w:lineRule="auto"/>
+        <w:contextualSpacing w:val="0"/>
+        <w:rPr>
+          <w:rFonts w:ascii="Times-Roman" w:hAnsi="Times-Roman" w:cs="Times-Roman"/>
+          <w:sz w:val="24"/>
+          <w:szCs w:val="24"/>
+          <w:lang w:val="en-US"/>
+        </w:rPr>
+      </w:pPr>
+      <w:r>
+        <w:rPr>
+          <w:rFonts w:ascii="Times-Roman" w:hAnsi="Times-Roman" w:cs="Times-Roman"/>
+          <w:sz w:val="24"/>
+          <w:szCs w:val="24"/>
+          <w:lang w:val="en-US"/>
+        </w:rPr>
+        <w:t xml:space="preserve">The user </w:t>
+      </w:r>
+      <w:r>
+        <w:rPr>
+          <w:rFonts w:ascii="Times-Roman" w:hAnsi="Times-Roman" w:cs="Times-Roman"/>
+          <w:sz w:val="24"/>
+          <w:szCs w:val="24"/>
+          <w:lang w:val="en-US"/>
+        </w:rPr>
+        <w:t xml:space="preserve">is responsible for the main interaction with the </w:t>
+      </w:r>
+      <w:r>
+        <w:rPr>
+          <w:rFonts w:ascii="Times-Roman" w:hAnsi="Times-Roman" w:cs="Times-Roman"/>
+          <w:sz w:val="24"/>
+          <w:szCs w:val="24"/>
+          <w:lang w:val="en-US"/>
+        </w:rPr>
+        <w:t>emergency call button</w:t>
+      </w:r>
+      <w:r>
+        <w:rPr>
+          <w:rFonts w:ascii="Times-Roman" w:hAnsi="Times-Roman" w:cs="Times-Roman"/>
+          <w:sz w:val="24"/>
+          <w:szCs w:val="24"/>
+          <w:lang w:val="en-US"/>
+        </w:rPr>
+        <w:t xml:space="preserve"> and caries it on his or her person up to 24 hours a day.</w:t>
+      </w:r>
+    </w:p>
+    <w:p>
+      <w:pPr>
+        <w:autoSpaceDE w:val="0"/>
+        <w:autoSpaceDN w:val="0"/>
+        <w:adjustRightInd w:val="0"/>
+        <w:spacing w:after="0" w:line="240" w:lineRule="auto"/>
+        <w:contextualSpacing w:val="0"/>
+        <w:rPr>
+          <w:rFonts w:ascii="Times-Roman" w:hAnsi="Times-Roman" w:cs="Times-Roman"/>
+          <w:sz w:val="24"/>
+          <w:szCs w:val="24"/>
+          <w:lang w:val="en-US"/>
+        </w:rPr>
+      </w:pPr>
+      <w:r>
+        <w:rPr>
+          <w:rFonts w:ascii="Times-Roman" w:hAnsi="Times-Roman" w:cs="Times-Roman"/>
+          <w:sz w:val="24"/>
+          <w:szCs w:val="24"/>
+          <w:lang w:val="en-US"/>
+        </w:rPr>
+        <w:t>The user</w:t>
+      </w:r>
+      <w:r>
+        <w:rPr>
+          <w:rFonts w:ascii="Times-Roman" w:hAnsi="Times-Roman" w:cs="Times-Roman"/>
+          <w:sz w:val="24"/>
+          <w:szCs w:val="24"/>
+          <w:lang w:val="en-US"/>
+        </w:rPr>
+        <w:t xml:space="preserve"> only has a brief introduction to the </w:t>
+      </w:r>
+      <w:r>
+        <w:rPr>
+          <w:rFonts w:ascii="Times-Roman" w:hAnsi="Times-Roman" w:cs="Times-Roman"/>
+          <w:sz w:val="24"/>
+          <w:szCs w:val="24"/>
+          <w:lang w:val="en-US"/>
+        </w:rPr>
+        <w:t>emergency button</w:t>
+      </w:r>
+      <w:r>
+        <w:rPr>
+          <w:rFonts w:ascii="Times-Roman" w:hAnsi="Times-Roman" w:cs="Times-Roman"/>
+          <w:sz w:val="24"/>
+          <w:szCs w:val="24"/>
+          <w:lang w:val="en-US"/>
+        </w:rPr>
+        <w:t xml:space="preserve"> limited to expected battery life, warning indicates for battery level and usage (push button to get help).</w:t>
+      </w:r>
+    </w:p>
+    <w:p>
+      <w:pPr>
+        <w:autoSpaceDE w:val="0"/>
+        <w:autoSpaceDN w:val="0"/>
+        <w:adjustRightInd w:val="0"/>
+        <w:spacing w:after="0" w:line="240" w:lineRule="auto"/>
+        <w:contextualSpacing w:val="0"/>
+        <w:rPr>
+          <w:rFonts w:ascii="Times-Bold" w:hAnsi="Times-Bold" w:cs="Times-Bold"/>
+          <w:b/>
+          <w:bCs/>
+          <w:sz w:val="24"/>
+          <w:szCs w:val="24"/>
+          <w:lang w:val="en-US"/>
+        </w:rPr>
+      </w:pPr>
+      <w:r>
+        <w:rPr>
+          <w:rFonts w:ascii="Times-Bold" w:hAnsi="Times-Bold" w:cs="Times-Bold"/>
+          <w:b/>
+          <w:bCs/>
+          <w:sz w:val="24"/>
+          <w:szCs w:val="24"/>
+          <w:lang w:val="en-US"/>
+        </w:rPr>
+        <w:t>Number of concurrent actors:</w:t>
+      </w:r>
+    </w:p>
+    <w:p>
+      <w:pPr>
+        <w:rPr>
+          <w:rFonts w:ascii="Times-Roman" w:hAnsi="Times-Roman" w:cs="Times-Roman"/>
+          <w:sz w:val="24"/>
+          <w:szCs w:val="24"/>
+          <w:lang w:val="en-US"/>
+        </w:rPr>
+      </w:pPr>
+      <w:r>
+        <w:rPr>
+          <w:rFonts w:ascii="Times-Roman" w:hAnsi="Times-Roman" w:cs="Times-Roman"/>
+          <w:sz w:val="24"/>
+          <w:szCs w:val="24"/>
+          <w:lang w:val="en-US"/>
+        </w:rPr>
+        <w:t>Just one</w:t>
+      </w:r>
+    </w:p>
+    <w:p>
+      <w:pPr>
+        <w:rPr>
+          <w:lang w:val="en-US"/>
+        </w:rPr>
+      </w:pPr>
+    </w:p>
+    <w:p>
+      <w:pPr>
+        <w:contextualSpacing w:val="0"/>
+        <w:rPr>
+          <w:rFonts w:asciiTheme="majorHAnsi" w:eastAsiaTheme="majorEastAsia" w:hAnsiTheme="majorHAnsi" w:cstheme="majorBidi"/>
+          <w:b/>
+          <w:bCs/>
+          <w:color w:val="365F91" w:themeColor="accent1" w:themeShade="BF"/>
           <w:sz w:val="28"/>
           <w:szCs w:val="28"/>
           <w:lang w:val="en-US"/>
@@ -1469,6 +1746,47 @@
       </w:pPr>
       <w:r>
         <w:rPr>
+          <w:lang w:val="en-US"/>
+        </w:rPr>
+        <w:br w:type="page"/>
+      </w:r>
+    </w:p>
+    <w:p>
+      <w:pPr>
+        <w:pStyle w:val="Overskrift1"/>
+        <w:rPr>
+          <w:lang w:val="en-US"/>
+        </w:rPr>
+      </w:pPr>
+      <w:r>
+        <w:rPr>
+          <w:lang w:val="en-US"/>
+        </w:rPr>
+        <w:lastRenderedPageBreak/>
+        <w:t>U</w:t>
+      </w:r>
+      <w:r>
+        <w:rPr>
+          <w:lang w:val="en-US"/>
+        </w:rPr>
+        <w:t>se case description</w:t>
+      </w:r>
+    </w:p>
+    <w:p>
+      <w:pPr>
+        <w:rPr>
+          <w:lang w:val="en-US"/>
+        </w:rPr>
+      </w:pPr>
+    </w:p>
+    <w:p>
+      <w:pPr>
+        <w:autoSpaceDE w:val="0"/>
+        <w:autoSpaceDN w:val="0"/>
+        <w:adjustRightInd w:val="0"/>
+        <w:spacing w:after="0" w:line="240" w:lineRule="auto"/>
+        <w:contextualSpacing w:val="0"/>
+        <w:rPr>
           <w:rFonts w:ascii="Times-Bold" w:hAnsi="Times-Bold" w:cs="Times-Bold"/>
           <w:b/>
           <w:bCs/>
@@ -1476,8 +1794,7 @@
           <w:szCs w:val="28"/>
           <w:lang w:val="en-US"/>
         </w:rPr>
-        <w:t xml:space="preserve">Use Case #1: </w:t>
-      </w:r>
+      </w:pPr>
       <w:r>
         <w:rPr>
           <w:rFonts w:ascii="Times-Bold" w:hAnsi="Times-Bold" w:cs="Times-Bold"/>
@@ -1487,6 +1804,17 @@
           <w:szCs w:val="28"/>
           <w:lang w:val="en-US"/>
         </w:rPr>
+        <w:t xml:space="preserve">Use Case #1: </w:t>
+      </w:r>
+      <w:r>
+        <w:rPr>
+          <w:rFonts w:ascii="Times-Bold" w:hAnsi="Times-Bold" w:cs="Times-Bold"/>
+          <w:b/>
+          <w:bCs/>
+          <w:sz w:val="28"/>
+          <w:szCs w:val="28"/>
+          <w:lang w:val="en-US"/>
+        </w:rPr>
         <w:t>Activate emergency call</w:t>
       </w:r>
     </w:p>
@@ -1532,8 +1860,8 @@
           <w:lang w:val="en-US"/>
         </w:rPr>
       </w:pPr>
-      <w:bookmarkStart w:id="2" w:name="OLE_LINK5"/>
-      <w:bookmarkStart w:id="3" w:name="OLE_LINK6"/>
+      <w:bookmarkStart w:id="4" w:name="OLE_LINK5"/>
+      <w:bookmarkStart w:id="5" w:name="OLE_LINK6"/>
       <w:proofErr w:type="gramStart"/>
       <w:r>
         <w:rPr>
@@ -1551,7 +1879,7 @@
           <w:szCs w:val="24"/>
           <w:lang w:val="en-US"/>
         </w:rPr>
-        <w:t>immediate aid from a care giver not presently in the vicinity.</w:t>
+        <w:t>immediate aid from a caregiver not presently in the vicinity.</w:t>
       </w:r>
       <w:proofErr w:type="gramEnd"/>
       <w:r>
@@ -1564,8 +1892,8 @@
         <w:t xml:space="preserve"> </w:t>
       </w:r>
     </w:p>
-    <w:bookmarkEnd w:id="2"/>
-    <w:bookmarkEnd w:id="3"/>
+    <w:bookmarkEnd w:id="4"/>
+    <w:bookmarkEnd w:id="5"/>
     <w:p>
       <w:pPr>
         <w:autoSpaceDE w:val="0"/>
@@ -1626,7 +1954,79 @@
           <w:szCs w:val="24"/>
           <w:lang w:val="en-US"/>
         </w:rPr>
-        <w:t>The care taker activates the emergency button the device and is placed in verbal contact with a care giver, who comforts and aids her until a care giver arrives.</w:t>
+        <w:t xml:space="preserve">The </w:t>
+      </w:r>
+      <w:r>
+        <w:rPr>
+          <w:rFonts w:ascii="Times-Roman" w:hAnsi="Times-Roman" w:cs="Times-Roman"/>
+          <w:sz w:val="24"/>
+          <w:szCs w:val="24"/>
+          <w:lang w:val="en-US"/>
+        </w:rPr>
+        <w:t>user</w:t>
+      </w:r>
+      <w:r>
+        <w:rPr>
+          <w:rFonts w:ascii="Times-Roman" w:hAnsi="Times-Roman" w:cs="Times-Roman"/>
+          <w:sz w:val="24"/>
+          <w:szCs w:val="24"/>
+          <w:lang w:val="en-US"/>
+        </w:rPr>
+        <w:t xml:space="preserve"> </w:t>
+      </w:r>
+      <w:r>
+        <w:rPr>
+          <w:rFonts w:ascii="Times-Roman" w:hAnsi="Times-Roman" w:cs="Times-Roman"/>
+          <w:sz w:val="24"/>
+          <w:szCs w:val="24"/>
+          <w:lang w:val="en-US"/>
+        </w:rPr>
+        <w:t>pushes the button on the emergency call button</w:t>
+      </w:r>
+      <w:r>
+        <w:rPr>
+          <w:rFonts w:ascii="Times-Roman" w:hAnsi="Times-Roman" w:cs="Times-Roman"/>
+          <w:sz w:val="24"/>
+          <w:szCs w:val="24"/>
+          <w:lang w:val="en-US"/>
+        </w:rPr>
+        <w:t xml:space="preserve"> and is placed in verbal contact with a caregiver</w:t>
+      </w:r>
+      <w:r>
+        <w:rPr>
+          <w:rFonts w:ascii="Times-Roman" w:hAnsi="Times-Roman" w:cs="Times-Roman"/>
+          <w:sz w:val="24"/>
+          <w:szCs w:val="24"/>
+          <w:lang w:val="en-US"/>
+        </w:rPr>
+        <w:t xml:space="preserve"> at the head office</w:t>
+      </w:r>
+      <w:r>
+        <w:rPr>
+          <w:rFonts w:ascii="Times-Roman" w:hAnsi="Times-Roman" w:cs="Times-Roman"/>
+          <w:sz w:val="24"/>
+          <w:szCs w:val="24"/>
+          <w:lang w:val="en-US"/>
+        </w:rPr>
+        <w:t>, who comforts and aids her until a caregiver arrives</w:t>
+      </w:r>
+      <w:r>
+        <w:rPr>
+          <w:rFonts w:ascii="Times-Roman" w:hAnsi="Times-Roman" w:cs="Times-Roman"/>
+          <w:sz w:val="24"/>
+          <w:szCs w:val="24"/>
+          <w:lang w:val="en-US"/>
+        </w:rPr>
+        <w:t xml:space="preserve"> in person</w:t>
+      </w:r>
+      <w:r>
+        <w:rPr>
+          <w:rFonts w:ascii="Times-Roman" w:hAnsi="Times-Roman" w:cs="Times-Roman"/>
+          <w:sz w:val="24"/>
+          <w:szCs w:val="24"/>
+          <w:lang w:val="en-US"/>
+        </w:rPr>
+        <w:t>.</w:t>
       </w:r>
     </w:p>
     <w:p>
@@ -1705,7 +2105,43 @@
           <w:szCs w:val="24"/>
           <w:lang w:val="en-US"/>
         </w:rPr>
-        <w:t xml:space="preserve"> be handled verbally without a care giver showing up in person then the emergency alarm may be cancelled from the central office.</w:t>
+        <w:t xml:space="preserve"> be </w:t>
+      </w:r>
+      <w:r>
+        <w:rPr>
+          <w:rFonts w:ascii="Times-Roman" w:hAnsi="Times-Roman" w:cs="Times-Roman"/>
+          <w:sz w:val="24"/>
+          <w:szCs w:val="24"/>
+          <w:lang w:val="en-US"/>
+        </w:rPr>
+        <w:t>handled verbally without a care</w:t>
+      </w:r>
+      <w:r>
+        <w:rPr>
+          <w:rFonts w:ascii="Times-Roman" w:hAnsi="Times-Roman" w:cs="Times-Roman"/>
+          <w:sz w:val="24"/>
+          <w:szCs w:val="24"/>
+          <w:lang w:val="en-US"/>
+        </w:rPr>
+        <w:t xml:space="preserve">giver showing up in person then the emergency </w:t>
+      </w:r>
+      <w:r>
+        <w:rPr>
+          <w:rFonts w:ascii="Times-Roman" w:hAnsi="Times-Roman" w:cs="Times-Roman"/>
+          <w:sz w:val="24"/>
+          <w:szCs w:val="24"/>
+          <w:lang w:val="en-US"/>
+        </w:rPr>
+        <w:t>call</w:t>
+      </w:r>
+      <w:r>
+        <w:rPr>
+          <w:rFonts w:ascii="Times-Roman" w:hAnsi="Times-Roman" w:cs="Times-Roman"/>
+          <w:sz w:val="24"/>
+          <w:szCs w:val="24"/>
+          <w:lang w:val="en-US"/>
+        </w:rPr>
+        <w:t xml:space="preserve"> may be cancelled from the central office.</w:t>
       </w:r>
     </w:p>
     <w:p>
@@ -1766,7 +2202,16 @@
           <w:szCs w:val="24"/>
           <w:lang w:val="en-US"/>
         </w:rPr>
-        <w:t>care taker by pushing the button.</w:t>
+        <w:t>user</w:t>
+      </w:r>
+      <w:r>
+        <w:rPr>
+          <w:rFonts w:ascii="Times-Roman" w:hAnsi="Times-Roman" w:cs="Times-Roman"/>
+          <w:sz w:val="24"/>
+          <w:szCs w:val="24"/>
+          <w:lang w:val="en-US"/>
+        </w:rPr>
+        <w:t xml:space="preserve"> by pushing the button.</w:t>
       </w:r>
     </w:p>
     <w:p>
@@ -1811,37 +2256,15 @@
           <w:lang w:val="en-US"/>
         </w:rPr>
       </w:pPr>
-      <w:proofErr w:type="spellStart"/>
-      <w:r>
-        <w:rPr>
-          <w:rFonts w:ascii="Times-Roman" w:hAnsi="Times-Roman" w:cs="Times-Roman"/>
-          <w:sz w:val="24"/>
-          <w:szCs w:val="24"/>
-          <w:lang w:val="en-US"/>
-        </w:rPr>
-        <w:t>Bruger</w:t>
-      </w:r>
-      <w:proofErr w:type="spellEnd"/>
-      <w:r>
-        <w:rPr>
-          <w:rFonts w:ascii="Times-Roman" w:hAnsi="Times-Roman" w:cs="Times-Roman"/>
-          <w:sz w:val="24"/>
-          <w:szCs w:val="24"/>
-          <w:lang w:val="en-US"/>
-        </w:rPr>
-        <w:t xml:space="preserve"> &amp; </w:t>
-      </w:r>
-      <w:proofErr w:type="spellStart"/>
-      <w:r>
-        <w:rPr>
-          <w:rFonts w:ascii="Times-Roman" w:hAnsi="Times-Roman" w:cs="Times-Roman"/>
-          <w:sz w:val="24"/>
-          <w:szCs w:val="24"/>
-          <w:lang w:val="en-US"/>
-        </w:rPr>
-        <w:t>Plejer</w:t>
-      </w:r>
-      <w:proofErr w:type="spellEnd"/>
+      <w:r>
+        <w:rPr>
+          <w:rFonts w:ascii="Times-Roman" w:hAnsi="Times-Roman" w:cs="Times-Roman"/>
+          <w:sz w:val="24"/>
+          <w:szCs w:val="24"/>
+          <w:lang w:val="en-US"/>
+        </w:rPr>
+        <w:t>User &amp; caregiver</w:t>
+      </w:r>
     </w:p>
     <w:p>
       <w:pPr>
@@ -1989,7 +2412,52 @@
           <w:szCs w:val="24"/>
           <w:lang w:val="en-US"/>
         </w:rPr>
-        <w:t>The care giver must be at the home of the care taker no more than 30 minutes from the activation of the emergency call. From this a requirement of a maximum delay from panic button activated to alar</w:t>
+        <w:t>The care</w:t>
+      </w:r>
+      <w:r>
+        <w:rPr>
+          <w:rFonts w:ascii="Times-Roman" w:hAnsi="Times-Roman" w:cs="Times-Roman"/>
+          <w:sz w:val="24"/>
+          <w:szCs w:val="24"/>
+          <w:lang w:val="en-US"/>
+        </w:rPr>
+        <w:t xml:space="preserve">giver must be at the home of the </w:t>
+      </w:r>
+      <w:r>
+        <w:rPr>
+          <w:rFonts w:ascii="Times-Roman" w:hAnsi="Times-Roman" w:cs="Times-Roman"/>
+          <w:sz w:val="24"/>
+          <w:szCs w:val="24"/>
+          <w:lang w:val="en-US"/>
+        </w:rPr>
+        <w:t>user</w:t>
+      </w:r>
+      <w:r>
+        <w:rPr>
+          <w:rFonts w:ascii="Times-Roman" w:hAnsi="Times-Roman" w:cs="Times-Roman"/>
+          <w:sz w:val="24"/>
+          <w:szCs w:val="24"/>
+          <w:lang w:val="en-US"/>
+        </w:rPr>
+        <w:t xml:space="preserve"> no more than 30 minutes from the activation of the emergency call. From this a requirement of a maximum delay from </w:t>
+      </w:r>
+      <w:r>
+        <w:rPr>
+          <w:rFonts w:ascii="Times-Roman" w:hAnsi="Times-Roman" w:cs="Times-Roman"/>
+          <w:sz w:val="24"/>
+          <w:szCs w:val="24"/>
+          <w:lang w:val="en-US"/>
+        </w:rPr>
+        <w:t>emergency call button is pressed until the</w:t>
+      </w:r>
+      <w:r>
+        <w:rPr>
+          <w:rFonts w:ascii="Times-Roman" w:hAnsi="Times-Roman" w:cs="Times-Roman"/>
+          <w:sz w:val="24"/>
+          <w:szCs w:val="24"/>
+          <w:lang w:val="en-US"/>
+        </w:rPr>
+        <w:t xml:space="preserve"> alar</w:t>
       </w:r>
       <w:r>
         <w:rPr>
@@ -2074,7 +2542,25 @@
           <w:szCs w:val="24"/>
           <w:lang w:val="en-US"/>
         </w:rPr>
-        <w:t>The emergency call has been properly configured and has a sufficient battery charge.</w:t>
+        <w:t xml:space="preserve">The emergency call </w:t>
+      </w:r>
+      <w:r>
+        <w:rPr>
+          <w:rFonts w:ascii="Times-Roman" w:hAnsi="Times-Roman" w:cs="Times-Roman"/>
+          <w:sz w:val="24"/>
+          <w:szCs w:val="24"/>
+          <w:lang w:val="en-US"/>
+        </w:rPr>
+        <w:t xml:space="preserve">button </w:t>
+      </w:r>
+      <w:r>
+        <w:rPr>
+          <w:rFonts w:ascii="Times-Roman" w:hAnsi="Times-Roman" w:cs="Times-Roman"/>
+          <w:sz w:val="24"/>
+          <w:szCs w:val="24"/>
+          <w:lang w:val="en-US"/>
+        </w:rPr>
+        <w:t>has been properly configured and has a sufficient battery charge.</w:t>
       </w:r>
     </w:p>
     <w:p>
@@ -2134,7 +2620,27 @@
           <w:szCs w:val="24"/>
           <w:lang w:val="en-US"/>
         </w:rPr>
-        <w:t>The care taker activates the emergency call.</w:t>
+        <w:t xml:space="preserve">The </w:t>
+      </w:r>
+      <w:r>
+        <w:rPr>
+          <w:rFonts w:ascii="Times-Bold" w:hAnsi="Times-Bold" w:cs="Times-Bold"/>
+          <w:bCs/>
+          <w:sz w:val="24"/>
+          <w:szCs w:val="24"/>
+          <w:lang w:val="en-US"/>
+        </w:rPr>
+        <w:t>user</w:t>
+      </w:r>
+      <w:r>
+        <w:rPr>
+          <w:rFonts w:ascii="Times-Bold" w:hAnsi="Times-Bold" w:cs="Times-Bold"/>
+          <w:bCs/>
+          <w:sz w:val="24"/>
+          <w:szCs w:val="24"/>
+          <w:lang w:val="en-US"/>
+        </w:rPr>
+        <w:t xml:space="preserve"> activates the emergency call.</w:t>
       </w:r>
     </w:p>
     <w:p>
@@ -2198,7 +2704,17 @@
           <w:szCs w:val="24"/>
           <w:lang w:val="en-US"/>
         </w:rPr>
-        <w:t>The care taker explains the emergency</w:t>
+        <w:t>The user</w:t>
+      </w:r>
+      <w:r>
+        <w:rPr>
+          <w:rFonts w:ascii="Times-Bold" w:hAnsi="Times-Bold" w:cs="Times-Bold"/>
+          <w:bCs/>
+          <w:sz w:val="24"/>
+          <w:szCs w:val="24"/>
+          <w:lang w:val="en-US"/>
+        </w:rPr>
+        <w:t xml:space="preserve"> explains the emergency</w:t>
       </w:r>
     </w:p>
     <w:p>
@@ -2230,7 +2746,27 @@
           <w:szCs w:val="24"/>
           <w:lang w:val="en-US"/>
         </w:rPr>
-        <w:t>The head office dispatched a care giver to the address of the care taker.</w:t>
+        <w:t xml:space="preserve">The head office dispatched a caregiver to the address of the </w:t>
+      </w:r>
+      <w:r>
+        <w:rPr>
+          <w:rFonts w:ascii="Times-Bold" w:hAnsi="Times-Bold" w:cs="Times-Bold"/>
+          <w:bCs/>
+          <w:sz w:val="24"/>
+          <w:szCs w:val="24"/>
+          <w:lang w:val="en-US"/>
+        </w:rPr>
+        <w:t>user</w:t>
+      </w:r>
+      <w:r>
+        <w:rPr>
+          <w:rFonts w:ascii="Times-Bold" w:hAnsi="Times-Bold" w:cs="Times-Bold"/>
+          <w:bCs/>
+          <w:sz w:val="24"/>
+          <w:szCs w:val="24"/>
+          <w:lang w:val="en-US"/>
+        </w:rPr>
+        <w:t>.</w:t>
       </w:r>
     </w:p>
     <w:p>
@@ -2262,7 +2798,27 @@
           <w:szCs w:val="24"/>
           <w:lang w:val="en-US"/>
         </w:rPr>
-        <w:t>The head office calms the care taker and disconnects the emergency call audio.</w:t>
+        <w:t xml:space="preserve">The head office calms the </w:t>
+      </w:r>
+      <w:r>
+        <w:rPr>
+          <w:rFonts w:ascii="Times-Bold" w:hAnsi="Times-Bold" w:cs="Times-Bold"/>
+          <w:bCs/>
+          <w:sz w:val="24"/>
+          <w:szCs w:val="24"/>
+          <w:lang w:val="en-US"/>
+        </w:rPr>
+        <w:t>user</w:t>
+      </w:r>
+      <w:r>
+        <w:rPr>
+          <w:rFonts w:ascii="Times-Bold" w:hAnsi="Times-Bold" w:cs="Times-Bold"/>
+          <w:bCs/>
+          <w:sz w:val="24"/>
+          <w:szCs w:val="24"/>
+          <w:lang w:val="en-US"/>
+        </w:rPr>
+        <w:t xml:space="preserve"> and disconnects the emergency call audio.</w:t>
       </w:r>
     </w:p>
     <w:p>
@@ -2294,7 +2850,37 @@
           <w:szCs w:val="24"/>
           <w:lang w:val="en-US"/>
         </w:rPr>
-        <w:t>The care giver arrives at the address of the care taker.</w:t>
+        <w:t>The care</w:t>
+      </w:r>
+      <w:r>
+        <w:rPr>
+          <w:rFonts w:ascii="Times-Bold" w:hAnsi="Times-Bold" w:cs="Times-Bold"/>
+          <w:bCs/>
+          <w:sz w:val="24"/>
+          <w:szCs w:val="24"/>
+          <w:lang w:val="en-US"/>
+        </w:rPr>
+        <w:t xml:space="preserve">giver arrives at the address of the </w:t>
+      </w:r>
+      <w:r>
+        <w:rPr>
+          <w:rFonts w:ascii="Times-Bold" w:hAnsi="Times-Bold" w:cs="Times-Bold"/>
+          <w:bCs/>
+          <w:sz w:val="24"/>
+          <w:szCs w:val="24"/>
+          <w:lang w:val="en-US"/>
+        </w:rPr>
+        <w:t>user</w:t>
+      </w:r>
+      <w:r>
+        <w:rPr>
+          <w:rFonts w:ascii="Times-Bold" w:hAnsi="Times-Bold" w:cs="Times-Bold"/>
+          <w:bCs/>
+          <w:sz w:val="24"/>
+          <w:szCs w:val="24"/>
+          <w:lang w:val="en-US"/>
+        </w:rPr>
+        <w:t>.</w:t>
       </w:r>
     </w:p>
     <w:p>
@@ -2345,7 +2931,19 @@
           <w:szCs w:val="24"/>
           <w:lang w:val="en-US"/>
         </w:rPr>
-        <w:t>Care taker is unable to respond</w:t>
+        <w:t>User</w:t>
+      </w:r>
+      <w:r>
+        <w:rPr>
+          <w:rFonts w:ascii="Times-Italic" w:hAnsi="Times-Italic" w:cs="Times-Italic"/>
+          <w:b/>
+          <w:i/>
+          <w:iCs/>
+          <w:sz w:val="24"/>
+          <w:szCs w:val="24"/>
+          <w:lang w:val="en-US"/>
+        </w:rPr>
+        <w:t xml:space="preserve"> is unable to respond</w:t>
       </w:r>
       <w:r>
         <w:rPr>
@@ -2397,7 +2995,47 @@
           <w:lang w:val="en-US"/>
         </w:rPr>
         <w:tab/>
-        <w:t>The care taker is unable to respond due to he or she being unconscious</w:t>
+        <w:t xml:space="preserve">The </w:t>
+      </w:r>
+      <w:r>
+        <w:rPr>
+          <w:rFonts w:ascii="Times-Bold" w:hAnsi="Times-Bold" w:cs="Times-Bold"/>
+          <w:bCs/>
+          <w:sz w:val="24"/>
+          <w:szCs w:val="24"/>
+          <w:lang w:val="en-US"/>
+        </w:rPr>
+        <w:t>user</w:t>
+      </w:r>
+      <w:r>
+        <w:rPr>
+          <w:rFonts w:ascii="Times-Bold" w:hAnsi="Times-Bold" w:cs="Times-Bold"/>
+          <w:bCs/>
+          <w:sz w:val="24"/>
+          <w:szCs w:val="24"/>
+          <w:lang w:val="en-US"/>
+        </w:rPr>
+        <w:t xml:space="preserve"> is unable to respond due to </w:t>
+      </w:r>
+      <w:r>
+        <w:rPr>
+          <w:rFonts w:ascii="Times-Bold" w:hAnsi="Times-Bold" w:cs="Times-Bold"/>
+          <w:bCs/>
+          <w:sz w:val="24"/>
+          <w:szCs w:val="24"/>
+          <w:lang w:val="en-US"/>
+        </w:rPr>
+        <w:t xml:space="preserve">e.g. </w:t>
+      </w:r>
+      <w:r>
+        <w:rPr>
+          <w:rFonts w:ascii="Times-Bold" w:hAnsi="Times-Bold" w:cs="Times-Bold"/>
+          <w:bCs/>
+          <w:sz w:val="24"/>
+          <w:szCs w:val="24"/>
+          <w:lang w:val="en-US"/>
+        </w:rPr>
+        <w:t>he or she being unconscious</w:t>
       </w:r>
     </w:p>
     <w:p>
@@ -2755,7 +3393,25 @@
           <w:szCs w:val="24"/>
           <w:lang w:val="en-US"/>
         </w:rPr>
-        <w:t>4</w:t>
+        <w:t>4-</w:t>
+      </w:r>
+      <w:r>
+        <w:rPr>
+          <w:rFonts w:ascii="Times-Roman" w:hAnsi="Times-Roman" w:cs="Times-Roman"/>
+          <w:sz w:val="24"/>
+          <w:szCs w:val="24"/>
+          <w:lang w:val="en-US"/>
+        </w:rPr>
+        <w:t>6</w:t>
+      </w:r>
+      <w:r>
+        <w:rPr>
+          <w:rFonts w:ascii="Times-Roman" w:hAnsi="Times-Roman" w:cs="Times-Roman"/>
+          <w:sz w:val="24"/>
+          <w:szCs w:val="24"/>
+          <w:lang w:val="en-US"/>
+        </w:rPr>
+        <w:tab/>
       </w:r>
       <w:proofErr w:type="gramStart"/>
       <w:r>
@@ -2765,7 +3421,7 @@
           <w:szCs w:val="24"/>
           <w:lang w:val="en-US"/>
         </w:rPr>
-        <w:t>,6</w:t>
+        <w:t>Same</w:t>
       </w:r>
       <w:proofErr w:type="gramEnd"/>
       <w:r>
@@ -2775,8 +3431,7 @@
           <w:szCs w:val="24"/>
           <w:lang w:val="en-US"/>
         </w:rPr>
-        <w:tab/>
-        <w:t>Same as main scenario</w:t>
+        <w:t xml:space="preserve"> as main scenario</w:t>
       </w:r>
     </w:p>
     <w:p>
@@ -2833,6 +3488,7 @@
         <w:rPr>
           <w:lang w:val="en-US"/>
         </w:rPr>
+        <w:lastRenderedPageBreak/>
         <w:t>Main scenario sequence diagram:</w:t>
       </w:r>
     </w:p>
@@ -2847,7 +3503,7 @@
           <v:shape id="_x0000_i1026" type="#_x0000_t75" style="width:481.5pt;height:207.75pt" o:ole="">
             <v:imagedata r:id="rId7" o:title=""/>
           </v:shape>
-          <o:OLEObject Type="Embed" ProgID="Visio.Drawing.11" ShapeID="_x0000_i1026" DrawAspect="Content" ObjectID="_1358247917" r:id="rId8"/>
+          <o:OLEObject Type="Embed" ProgID="Visio.Drawing.11" ShapeID="_x0000_i1026" DrawAspect="Content" ObjectID="_1358253227" r:id="rId8"/>
         </w:object>
       </w:r>
     </w:p>
@@ -2915,7 +3571,6 @@
         </w:rPr>
         <w:t xml:space="preserve">: </w:t>
       </w:r>
-      <w:proofErr w:type="spellStart"/>
       <w:r>
         <w:rPr>
           <w:rFonts w:ascii="Times-Bold" w:hAnsi="Times-Bold" w:cs="Times-Bold"/>
@@ -2925,33 +3580,8 @@
           <w:szCs w:val="28"/>
           <w:lang w:val="en-US"/>
         </w:rPr>
-        <w:t>Oplad</w:t>
-      </w:r>
-      <w:proofErr w:type="spellEnd"/>
-      <w:r>
-        <w:rPr>
-          <w:rFonts w:ascii="Times-Bold" w:hAnsi="Times-Bold" w:cs="Times-Bold"/>
-          <w:b/>
-          <w:bCs/>
-          <w:sz w:val="28"/>
-          <w:szCs w:val="28"/>
-          <w:lang w:val="en-US"/>
-        </w:rPr>
-        <w:t xml:space="preserve"> </w:t>
-      </w:r>
-      <w:proofErr w:type="spellStart"/>
-      <w:r>
-        <w:rPr>
-          <w:rFonts w:ascii="Times-Bold" w:hAnsi="Times-Bold" w:cs="Times-Bold"/>
-          <w:b/>
-          <w:bCs/>
-          <w:sz w:val="28"/>
-          <w:szCs w:val="28"/>
-          <w:lang w:val="en-US"/>
-        </w:rPr>
-        <w:t>batteri</w:t>
-      </w:r>
-      <w:proofErr w:type="spellEnd"/>
+        <w:t>Recharge battery</w:t>
+      </w:r>
     </w:p>
     <w:p>
       <w:pPr>

</xml_diff>

<commit_message>
Adding front page to SRS
</commit_message>
<xml_diff>
--- a/syseng_hwco/proj/Artifact/Doc/Requirements.docx
+++ b/syseng_hwco/proj/Artifact/Doc/Requirements.docx
@@ -4,13 +4,546 @@
   <w:body>
     <w:p>
       <w:pPr>
+        <w:jc w:val="center"/>
+        <w:rPr>
+          <w:b/>
+          <w:sz w:val="56"/>
+          <w:szCs w:val="56"/>
+          <w:lang w:val="en-GB"/>
+        </w:rPr>
+      </w:pPr>
+    </w:p>
+    <w:p>
+      <w:pPr>
+        <w:jc w:val="center"/>
+        <w:rPr>
+          <w:b/>
+          <w:sz w:val="56"/>
+          <w:szCs w:val="56"/>
+          <w:lang w:val="en-GB"/>
+        </w:rPr>
+      </w:pPr>
+    </w:p>
+    <w:p>
+      <w:pPr>
+        <w:jc w:val="center"/>
+        <w:rPr>
+          <w:b/>
+          <w:sz w:val="56"/>
+          <w:szCs w:val="56"/>
+          <w:lang w:val="en-GB"/>
+        </w:rPr>
+      </w:pPr>
+    </w:p>
+    <w:p>
+      <w:pPr>
+        <w:jc w:val="center"/>
+        <w:rPr>
+          <w:b/>
+          <w:sz w:val="72"/>
+          <w:szCs w:val="72"/>
+          <w:lang w:val="en-GB"/>
+        </w:rPr>
+      </w:pPr>
+      <w:r>
+        <w:rPr>
+          <w:b/>
+          <w:sz w:val="72"/>
+          <w:szCs w:val="72"/>
+          <w:lang w:val="en-GB"/>
+        </w:rPr>
+        <w:t>Requirement Specification</w:t>
+      </w:r>
+    </w:p>
+    <w:p>
+      <w:pPr>
+        <w:jc w:val="center"/>
+        <w:rPr>
+          <w:b/>
+          <w:sz w:val="44"/>
+          <w:szCs w:val="44"/>
+          <w:lang w:val="en-GB"/>
+        </w:rPr>
+      </w:pPr>
+      <w:r>
+        <w:rPr>
+          <w:b/>
+          <w:sz w:val="44"/>
+          <w:szCs w:val="44"/>
+          <w:lang w:val="en-GB"/>
+        </w:rPr>
+        <w:t>Emergency call system</w:t>
+      </w:r>
+    </w:p>
+    <w:p>
+      <w:pPr>
+        <w:pStyle w:val="Titel"/>
+        <w:rPr>
+          <w:rFonts w:ascii="Calibri" w:hAnsi="Calibri"/>
+          <w:b/>
+          <w:color w:val="auto"/>
+          <w:spacing w:val="0"/>
+          <w:kern w:val="0"/>
+          <w:sz w:val="48"/>
+          <w:szCs w:val="48"/>
+          <w:lang w:val="en-GB"/>
+        </w:rPr>
+      </w:pPr>
+    </w:p>
+    <w:p>
+      <w:pPr>
+        <w:rPr>
+          <w:lang w:val="en-GB"/>
+        </w:rPr>
+      </w:pPr>
+    </w:p>
+    <w:p>
+      <w:pPr>
+        <w:rPr>
+          <w:lang w:val="en-GB"/>
+        </w:rPr>
+      </w:pPr>
+    </w:p>
+    <w:p>
+      <w:pPr>
+        <w:rPr>
+          <w:lang w:val="en-GB"/>
+        </w:rPr>
+      </w:pPr>
+    </w:p>
+    <w:p>
+      <w:pPr>
+        <w:rPr>
+          <w:lang w:val="en-GB"/>
+        </w:rPr>
+      </w:pPr>
+    </w:p>
+    <w:p>
+      <w:pPr>
+        <w:rPr>
+          <w:lang w:val="en-GB"/>
+        </w:rPr>
+      </w:pPr>
+    </w:p>
+    <w:p>
+      <w:pPr>
+        <w:rPr>
+          <w:lang w:val="en-GB"/>
+        </w:rPr>
+      </w:pPr>
+    </w:p>
+    <w:p>
+      <w:pPr>
+        <w:rPr>
+          <w:lang w:val="en-GB"/>
+        </w:rPr>
+      </w:pPr>
+    </w:p>
+    <w:p>
+      <w:pPr>
+        <w:rPr>
+          <w:lang w:val="en-GB"/>
+        </w:rPr>
+      </w:pPr>
+    </w:p>
+    <w:p>
+      <w:pPr>
+        <w:rPr>
+          <w:lang w:val="en-GB"/>
+        </w:rPr>
+      </w:pPr>
+    </w:p>
+    <w:p>
+      <w:pPr>
+        <w:rPr>
+          <w:lang w:val="en-GB"/>
+        </w:rPr>
+      </w:pPr>
+    </w:p>
+    <w:p>
+      <w:pPr>
+        <w:rPr>
+          <w:lang w:val="en-GB"/>
+        </w:rPr>
+      </w:pPr>
+    </w:p>
+    <w:p>
+      <w:pPr>
+        <w:rPr>
+          <w:lang w:val="en-GB"/>
+        </w:rPr>
+      </w:pPr>
+    </w:p>
+    <w:p>
+      <w:pPr>
+        <w:rPr>
+          <w:lang w:val="en-GB"/>
+        </w:rPr>
+      </w:pPr>
+    </w:p>
+    <w:p>
+      <w:pPr>
+        <w:rPr>
+          <w:lang w:val="en-GB"/>
+        </w:rPr>
+      </w:pPr>
+    </w:p>
+    <w:p>
+      <w:pPr>
+        <w:rPr>
+          <w:lang w:val="en-GB"/>
+        </w:rPr>
+      </w:pPr>
+    </w:p>
+    <w:p>
+      <w:pPr>
+        <w:rPr>
+          <w:lang w:val="en-GB"/>
+        </w:rPr>
+      </w:pPr>
+    </w:p>
+    <w:p>
+      <w:pPr>
+        <w:rPr>
+          <w:lang w:val="en-GB"/>
+        </w:rPr>
+      </w:pPr>
+    </w:p>
+    <w:p>
+      <w:pPr>
+        <w:rPr>
+          <w:lang w:val="en-GB"/>
+        </w:rPr>
+      </w:pPr>
+      <w:r>
+        <w:rPr>
+          <w:lang w:val="en-GB"/>
+        </w:rPr>
+        <w:t xml:space="preserve">Date: </w:t>
+      </w:r>
+      <w:r>
+        <w:rPr>
+          <w:b/>
+          <w:lang w:val="en-GB"/>
+        </w:rPr>
+        <w:t>03</w:t>
+      </w:r>
+      <w:r>
+        <w:rPr>
+          <w:b/>
+          <w:lang w:val="en-GB"/>
+        </w:rPr>
+        <w:t>/</w:t>
+      </w:r>
+      <w:r>
+        <w:rPr>
+          <w:b/>
+          <w:lang w:val="en-GB"/>
+        </w:rPr>
+        <w:t>02</w:t>
+      </w:r>
+      <w:r>
+        <w:rPr>
+          <w:b/>
+          <w:lang w:val="en-GB"/>
+        </w:rPr>
+        <w:t>-1</w:t>
+      </w:r>
+      <w:r>
+        <w:rPr>
+          <w:b/>
+          <w:lang w:val="en-GB"/>
+        </w:rPr>
+        <w:t>1</w:t>
+      </w:r>
+    </w:p>
+    <w:p>
+      <w:pPr>
+        <w:rPr>
+          <w:lang w:val="en-GB"/>
+        </w:rPr>
+      </w:pPr>
+      <w:r>
+        <w:rPr>
+          <w:lang w:val="en-GB"/>
+        </w:rPr>
+        <w:t xml:space="preserve">Advisor: Kim </w:t>
+      </w:r>
+      <w:r>
+        <w:rPr>
+          <w:rStyle w:val="apple-style-span"/>
+          <w:rFonts w:ascii="Arial" w:hAnsi="Arial" w:cs="Arial"/>
+          <w:color w:val="000000"/>
+          <w:sz w:val="20"/>
+          <w:szCs w:val="20"/>
+          <w:lang w:val="en-US"/>
+        </w:rPr>
+        <w:t>Bjerge</w:t>
+      </w:r>
+    </w:p>
+    <w:p>
+      <w:pPr>
+        <w:rPr>
+          <w:lang w:val="en-GB"/>
+        </w:rPr>
+      </w:pPr>
+      <w:r>
+        <w:rPr>
+          <w:lang w:val="en-GB"/>
+        </w:rPr>
+        <w:t xml:space="preserve">Project participants: </w:t>
+      </w:r>
+      <w:r>
+        <w:rPr>
+          <w:lang w:val="en-GB"/>
+        </w:rPr>
+        <w:tab/>
+      </w:r>
+      <w:r>
+        <w:rPr>
+          <w:lang w:val="en-GB"/>
+        </w:rPr>
+        <w:t xml:space="preserve">Jørgen </w:t>
+      </w:r>
+      <w:proofErr w:type="spellStart"/>
+      <w:r>
+        <w:rPr>
+          <w:lang w:val="en-GB"/>
+        </w:rPr>
+        <w:t>Vrou</w:t>
+      </w:r>
+      <w:proofErr w:type="spellEnd"/>
+      <w:r>
+        <w:rPr>
+          <w:lang w:val="en-GB"/>
+        </w:rPr>
+        <w:t xml:space="preserve"> Hansen</w:t>
+      </w:r>
+      <w:r>
+        <w:rPr>
+          <w:lang w:val="en-GB"/>
+        </w:rPr>
+        <w:t xml:space="preserve"> (</w:t>
+      </w:r>
+      <w:r>
+        <w:rPr>
+          <w:rStyle w:val="apple-style-span"/>
+          <w:rFonts w:ascii="Arial" w:hAnsi="Arial" w:cs="Arial"/>
+          <w:color w:val="000000"/>
+          <w:sz w:val="20"/>
+          <w:szCs w:val="20"/>
+          <w:lang w:val="en-US"/>
+        </w:rPr>
+        <w:t>20042728</w:t>
+      </w:r>
+      <w:r>
+        <w:rPr>
+          <w:lang w:val="en-GB"/>
+        </w:rPr>
+        <w:t>)</w:t>
+      </w:r>
+    </w:p>
+    <w:p>
+      <w:pPr>
+        <w:rPr>
+          <w:lang w:val="en-GB"/>
+        </w:rPr>
+      </w:pPr>
+      <w:r>
+        <w:rPr>
+          <w:lang w:val="en-GB"/>
+        </w:rPr>
+        <w:tab/>
+      </w:r>
+      <w:r>
+        <w:rPr>
+          <w:lang w:val="en-GB"/>
+        </w:rPr>
+        <w:tab/>
+      </w:r>
+      <w:proofErr w:type="spellStart"/>
+      <w:r>
+        <w:rPr>
+          <w:lang w:val="en-GB"/>
+        </w:rPr>
+        <w:t>Saiid</w:t>
+      </w:r>
+      <w:proofErr w:type="spellEnd"/>
+      <w:r>
+        <w:rPr>
+          <w:lang w:val="en-GB"/>
+        </w:rPr>
+        <w:t xml:space="preserve"> Shah </w:t>
+      </w:r>
+      <w:proofErr w:type="spellStart"/>
+      <w:r>
+        <w:rPr>
+          <w:lang w:val="en-GB"/>
+        </w:rPr>
+        <w:t>Alizadeh</w:t>
+      </w:r>
+      <w:proofErr w:type="spellEnd"/>
+      <w:r>
+        <w:rPr>
+          <w:lang w:val="en-GB"/>
+        </w:rPr>
+        <w:t xml:space="preserve"> (</w:t>
+      </w:r>
+      <w:r>
+        <w:rPr>
+          <w:rStyle w:val="apple-style-span"/>
+          <w:rFonts w:ascii="Arial" w:hAnsi="Arial" w:cs="Arial"/>
+          <w:color w:val="000000"/>
+          <w:sz w:val="20"/>
+          <w:szCs w:val="20"/>
+          <w:lang w:val="en-US"/>
+        </w:rPr>
+        <w:t>19963592</w:t>
+      </w:r>
+      <w:r>
+        <w:rPr>
+          <w:lang w:val="en-GB"/>
+        </w:rPr>
+        <w:t>)</w:t>
+      </w:r>
+    </w:p>
+    <w:p>
+      <w:pPr>
+        <w:rPr>
+          <w:lang w:val="en-GB"/>
+        </w:rPr>
+      </w:pPr>
+      <w:r>
+        <w:rPr>
+          <w:lang w:val="en-GB"/>
+        </w:rPr>
+        <w:tab/>
+      </w:r>
+      <w:r>
+        <w:rPr>
+          <w:lang w:val="en-GB"/>
+        </w:rPr>
+        <w:tab/>
+        <w:t xml:space="preserve">Anders </w:t>
+      </w:r>
+      <w:proofErr w:type="spellStart"/>
+      <w:r>
+        <w:rPr>
+          <w:lang w:val="en-GB"/>
+        </w:rPr>
+        <w:t>Hvidgaard</w:t>
+      </w:r>
+      <w:proofErr w:type="spellEnd"/>
+      <w:r>
+        <w:rPr>
+          <w:lang w:val="en-GB"/>
+        </w:rPr>
+        <w:t xml:space="preserve"> </w:t>
+      </w:r>
+      <w:proofErr w:type="spellStart"/>
+      <w:r>
+        <w:rPr>
+          <w:lang w:val="en-GB"/>
+        </w:rPr>
+        <w:t>Poder</w:t>
+      </w:r>
+      <w:proofErr w:type="spellEnd"/>
+      <w:r>
+        <w:rPr>
+          <w:lang w:val="en-GB"/>
+        </w:rPr>
+        <w:t xml:space="preserve"> (19951439)</w:t>
+      </w:r>
+    </w:p>
+    <w:p>
+      <w:pPr>
+        <w:rPr>
+          <w:b/>
+          <w:lang w:val="en-GB"/>
+        </w:rPr>
+      </w:pPr>
+      <w:r>
+        <w:rPr>
+          <w:lang w:val="en-GB"/>
+        </w:rPr>
+        <w:t xml:space="preserve">Revision: </w:t>
+      </w:r>
+      <w:r>
+        <w:rPr>
+          <w:b/>
+          <w:lang w:val="en-GB"/>
+        </w:rPr>
+        <w:t>A</w:t>
+      </w:r>
+    </w:p>
+    <w:p>
+      <w:pPr>
+        <w:contextualSpacing w:val="0"/>
+        <w:rPr>
+          <w:rFonts w:asciiTheme="majorHAnsi" w:eastAsiaTheme="majorEastAsia" w:hAnsiTheme="majorHAnsi" w:cstheme="majorBidi"/>
+          <w:b/>
+          <w:bCs/>
+          <w:color w:val="365F91" w:themeColor="accent1" w:themeShade="BF"/>
+          <w:sz w:val="28"/>
+          <w:szCs w:val="28"/>
+          <w:lang w:val="en-US"/>
+        </w:rPr>
+      </w:pPr>
+      <w:r>
+        <w:rPr>
+          <w:lang w:val="en-GB"/>
+        </w:rPr>
+        <w:t xml:space="preserve">Document ID: </w:t>
+      </w:r>
+      <w:r>
+        <w:rPr>
+          <w:b/>
+          <w:lang w:val="en-GB"/>
+        </w:rPr>
+        <w:t>PRO</w:t>
+      </w:r>
+      <w:r>
+        <w:rPr>
+          <w:b/>
+          <w:lang w:val="en-GB"/>
+        </w:rPr>
+        <w:t>JREQ</w:t>
+      </w:r>
+      <w:r>
+        <w:rPr>
+          <w:lang w:val="en-US"/>
+        </w:rPr>
+        <w:t xml:space="preserve"> </w:t>
+      </w:r>
+      <w:r>
+        <w:rPr>
+          <w:lang w:val="en-US"/>
+        </w:rPr>
+        <w:br w:type="page"/>
+      </w:r>
+    </w:p>
+    <w:p>
+      <w:pPr>
         <w:pStyle w:val="Overskrift1"/>
-      </w:pPr>
-      <w:r>
+        <w:rPr>
+          <w:lang w:val="en-US"/>
+        </w:rPr>
+      </w:pPr>
+      <w:r>
+        <w:rPr>
+          <w:lang w:val="en-US"/>
+        </w:rPr>
+        <w:lastRenderedPageBreak/>
         <w:t>Use case diagram</w:t>
       </w:r>
     </w:p>
-    <w:p/>
+    <w:p>
+      <w:pPr>
+        <w:rPr>
+          <w:lang w:val="en-US"/>
+        </w:rPr>
+      </w:pPr>
+    </w:p>
     <w:p>
       <w:pPr>
         <w:jc w:val="center"/>
@@ -39,7 +572,7 @@
           <v:shape id="_x0000_i1025" type="#_x0000_t75" style="width:429.75pt;height:362.25pt" o:ole="">
             <v:imagedata r:id="rId5" o:title=""/>
           </v:shape>
-          <o:OLEObject Type="Embed" ProgID="Visio.Drawing.11" ShapeID="_x0000_i1025" DrawAspect="Content" ObjectID="_1358267805" r:id="rId6"/>
+          <o:OLEObject Type="Embed" ProgID="Visio.Drawing.11" ShapeID="_x0000_i1025" DrawAspect="Content" ObjectID="_1358274247" r:id="rId6"/>
         </w:object>
       </w:r>
     </w:p>
@@ -3454,7 +3987,7 @@
           <v:shape id="_x0000_i1026" type="#_x0000_t75" style="width:481.5pt;height:207.75pt" o:ole="">
             <v:imagedata r:id="rId7" o:title=""/>
           </v:shape>
-          <o:OLEObject Type="Embed" ProgID="Visio.Drawing.11" ShapeID="_x0000_i1026" DrawAspect="Content" ObjectID="_1358267806" r:id="rId8"/>
+          <o:OLEObject Type="Embed" ProgID="Visio.Drawing.11" ShapeID="_x0000_i1026" DrawAspect="Content" ObjectID="_1358274248" r:id="rId8"/>
         </w:object>
       </w:r>
     </w:p>
@@ -12886,7 +13419,7 @@
     <w:lsdException w:name="toc 8" w:uiPriority="39"/>
     <w:lsdException w:name="toc 9" w:uiPriority="39"/>
     <w:lsdException w:name="caption" w:uiPriority="35" w:qFormat="1"/>
-    <w:lsdException w:name="Title" w:semiHidden="0" w:uiPriority="10" w:unhideWhenUsed="0" w:qFormat="1"/>
+    <w:lsdException w:name="Title" w:semiHidden="0" w:unhideWhenUsed="0" w:qFormat="1"/>
     <w:lsdException w:name="Default Paragraph Font" w:uiPriority="1"/>
     <w:lsdException w:name="Subtitle" w:semiHidden="0" w:uiPriority="11" w:unhideWhenUsed="0" w:qFormat="1"/>
     <w:lsdException w:name="Strong" w:semiHidden="0" w:uiPriority="22" w:unhideWhenUsed="0" w:qFormat="1"/>
@@ -13183,6 +13716,49 @@
       </w:tblCellMar>
     </w:tblPr>
   </w:style>
+  <w:style w:type="paragraph" w:styleId="Titel">
+    <w:name w:val="Title"/>
+    <w:basedOn w:val="Normal"/>
+    <w:next w:val="Normal"/>
+    <w:link w:val="TitelTegn"/>
+    <w:uiPriority w:val="99"/>
+    <w:qFormat/>
+    <w:rsid w:val="00465336"/>
+    <w:pPr>
+      <w:pBdr>
+        <w:bottom w:val="single" w:sz="8" w:space="4" w:color="4F81BD"/>
+      </w:pBdr>
+      <w:spacing w:after="300" w:line="240" w:lineRule="auto"/>
+    </w:pPr>
+    <w:rPr>
+      <w:rFonts w:ascii="Cambria" w:eastAsia="SimSun" w:hAnsi="Cambria" w:cs="Times New Roman"/>
+      <w:color w:val="17365D"/>
+      <w:spacing w:val="5"/>
+      <w:kern w:val="28"/>
+      <w:sz w:val="52"/>
+      <w:szCs w:val="52"/>
+    </w:rPr>
+  </w:style>
+  <w:style w:type="character" w:customStyle="1" w:styleId="TitelTegn">
+    <w:name w:val="Titel Tegn"/>
+    <w:basedOn w:val="Standardskrifttypeiafsnit"/>
+    <w:link w:val="Titel"/>
+    <w:uiPriority w:val="99"/>
+    <w:rsid w:val="00465336"/>
+    <w:rPr>
+      <w:rFonts w:ascii="Cambria" w:eastAsia="SimSun" w:hAnsi="Cambria" w:cs="Times New Roman"/>
+      <w:color w:val="17365D"/>
+      <w:spacing w:val="5"/>
+      <w:kern w:val="28"/>
+      <w:sz w:val="52"/>
+      <w:szCs w:val="52"/>
+    </w:rPr>
+  </w:style>
+  <w:style w:type="character" w:customStyle="1" w:styleId="apple-style-span">
+    <w:name w:val="apple-style-span"/>
+    <w:basedOn w:val="Standardskrifttypeiafsnit"/>
+    <w:rsid w:val="00465336"/>
+  </w:style>
 </w:styles>
 </file>
 

</xml_diff>

<commit_message>
Fixing ID for reqspec
</commit_message>
<xml_diff>
--- a/syseng_hwco/proj/Artifact/Doc/Requirements.docx
+++ b/syseng_hwco/proj/Artifact/Doc/Requirements.docx
@@ -500,26 +500,14 @@
           <w:b/>
           <w:lang w:val="en-GB"/>
         </w:rPr>
-        <w:t>PRO</w:t>
-      </w:r>
-      <w:r>
-        <w:rPr>
-          <w:b/>
-          <w:lang w:val="en-GB"/>
-        </w:rPr>
-        <w:t>JREQ</w:t>
-      </w:r>
-      <w:r>
-        <w:rPr>
-          <w:lang w:val="en-US"/>
-        </w:rPr>
-        <w:t xml:space="preserve"> </w:t>
-      </w:r>
-      <w:r>
-        <w:rPr>
-          <w:lang w:val="en-US"/>
-        </w:rPr>
-        <w:br w:type="page"/>
+        <w:t>REQ</w:t>
+      </w:r>
+      <w:r>
+        <w:rPr>
+          <w:b/>
+          <w:lang w:val="en-US"/>
+        </w:rPr>
+        <w:t>SPEC</w:t>
       </w:r>
     </w:p>
     <w:p>
@@ -572,7 +560,7 @@
           <v:shape id="_x0000_i1025" type="#_x0000_t75" style="width:429.75pt;height:362.25pt" o:ole="">
             <v:imagedata r:id="rId5" o:title=""/>
           </v:shape>
-          <o:OLEObject Type="Embed" ProgID="Visio.Drawing.11" ShapeID="_x0000_i1025" DrawAspect="Content" ObjectID="_1358274247" r:id="rId6"/>
+          <o:OLEObject Type="Embed" ProgID="Visio.Drawing.11" ShapeID="_x0000_i1025" DrawAspect="Content" ObjectID="_1358274392" r:id="rId6"/>
         </w:object>
       </w:r>
     </w:p>
@@ -3987,7 +3975,7 @@
           <v:shape id="_x0000_i1026" type="#_x0000_t75" style="width:481.5pt;height:207.75pt" o:ole="">
             <v:imagedata r:id="rId7" o:title=""/>
           </v:shape>
-          <o:OLEObject Type="Embed" ProgID="Visio.Drawing.11" ShapeID="_x0000_i1026" DrawAspect="Content" ObjectID="_1358274248" r:id="rId8"/>
+          <o:OLEObject Type="Embed" ProgID="Visio.Drawing.11" ShapeID="_x0000_i1026" DrawAspect="Content" ObjectID="_1358274393" r:id="rId8"/>
         </w:object>
       </w:r>
     </w:p>

</xml_diff>

<commit_message>
Updating presentation and requirements
</commit_message>
<xml_diff>
--- a/syseng_hwco/proj/Artifact/Doc/Requirements.docx
+++ b/syseng_hwco/proj/Artifact/Doc/Requirements.docx
@@ -560,7 +560,7 @@
           <v:shape id="_x0000_i1025" type="#_x0000_t75" style="width:429.75pt;height:362.25pt" o:ole="">
             <v:imagedata r:id="rId5" o:title=""/>
           </v:shape>
-          <o:OLEObject Type="Embed" ProgID="Visio.Drawing.11" ShapeID="_x0000_i1025" DrawAspect="Content" ObjectID="_1358274392" r:id="rId6"/>
+          <o:OLEObject Type="Embed" ProgID="Visio.Drawing.11" ShapeID="_x0000_i1025" DrawAspect="Content" ObjectID="_1358744776" r:id="rId6"/>
         </w:object>
       </w:r>
     </w:p>
@@ -3975,7 +3975,7 @@
           <v:shape id="_x0000_i1026" type="#_x0000_t75" style="width:481.5pt;height:207.75pt" o:ole="">
             <v:imagedata r:id="rId7" o:title=""/>
           </v:shape>
-          <o:OLEObject Type="Embed" ProgID="Visio.Drawing.11" ShapeID="_x0000_i1026" DrawAspect="Content" ObjectID="_1358274393" r:id="rId8"/>
+          <o:OLEObject Type="Embed" ProgID="Visio.Drawing.11" ShapeID="_x0000_i1026" DrawAspect="Content" ObjectID="_1358744777" r:id="rId8"/>
         </w:object>
       </w:r>
     </w:p>
@@ -11930,14 +11930,113 @@
           </w:p>
         </w:tc>
       </w:tr>
+      <w:tr>
+        <w:tc>
+          <w:tcPr>
+            <w:tcW w:w="1101" w:type="dxa"/>
+          </w:tcPr>
+          <w:p>
+            <w:pPr>
+              <w:rPr>
+                <w:lang w:val="en-US"/>
+              </w:rPr>
+            </w:pPr>
+            <w:r>
+              <w:rPr>
+                <w:lang w:val="en-US"/>
+              </w:rPr>
+              <w:t>REQID-9</w:t>
+            </w:r>
+          </w:p>
+        </w:tc>
+        <w:tc>
+          <w:tcPr>
+            <w:tcW w:w="8677" w:type="dxa"/>
+          </w:tcPr>
+          <w:p>
+            <w:pPr>
+              <w:rPr>
+                <w:rFonts w:ascii="Times-Roman" w:hAnsi="Times-Roman" w:cs="Times-Roman"/>
+                <w:sz w:val="24"/>
+                <w:szCs w:val="24"/>
+                <w:lang w:val="en-US"/>
+              </w:rPr>
+            </w:pPr>
+            <w:r>
+              <w:rPr>
+                <w:rFonts w:ascii="Times-Roman" w:hAnsi="Times-Roman" w:cs="Times-Roman"/>
+                <w:sz w:val="24"/>
+                <w:szCs w:val="24"/>
+                <w:lang w:val="en-US"/>
+              </w:rPr>
+              <w:t>The ISM band used shall be the EU allocated frequency for social alarms (</w:t>
+            </w:r>
+            <w:r>
+              <w:rPr>
+                <w:rFonts w:ascii="Times-Roman" w:hAnsi="Times-Roman" w:cs="Times-Roman"/>
+                <w:sz w:val="24"/>
+                <w:szCs w:val="24"/>
+                <w:lang w:val="en-US"/>
+              </w:rPr>
+              <w:t>EN 300 220)</w:t>
+            </w:r>
+            <w:r>
+              <w:rPr>
+                <w:rFonts w:ascii="Times-Roman" w:hAnsi="Times-Roman" w:cs="Times-Roman"/>
+                <w:sz w:val="24"/>
+                <w:szCs w:val="24"/>
+                <w:lang w:val="en-US"/>
+              </w:rPr>
+              <w:t xml:space="preserve"> at 869.2 – 869.25MHz</w:t>
+            </w:r>
+          </w:p>
+        </w:tc>
+      </w:tr>
+      <w:tr>
+        <w:tc>
+          <w:tcPr>
+            <w:tcW w:w="1101" w:type="dxa"/>
+          </w:tcPr>
+          <w:p>
+            <w:pPr>
+              <w:rPr>
+                <w:lang w:val="en-US"/>
+              </w:rPr>
+            </w:pPr>
+            <w:r>
+              <w:rPr>
+                <w:lang w:val="en-US"/>
+              </w:rPr>
+              <w:t>REQID-10</w:t>
+            </w:r>
+          </w:p>
+        </w:tc>
+        <w:tc>
+          <w:tcPr>
+            <w:tcW w:w="8677" w:type="dxa"/>
+          </w:tcPr>
+          <w:p>
+            <w:pPr>
+              <w:rPr>
+                <w:rFonts w:ascii="Times-Roman" w:hAnsi="Times-Roman" w:cs="Times-Roman"/>
+                <w:sz w:val="24"/>
+                <w:szCs w:val="24"/>
+                <w:lang w:val="en-US"/>
+              </w:rPr>
+            </w:pPr>
+            <w:r>
+              <w:rPr>
+                <w:rFonts w:ascii="Times-Roman" w:hAnsi="Times-Roman" w:cs="Times-Roman"/>
+                <w:sz w:val="24"/>
+                <w:szCs w:val="24"/>
+                <w:lang w:val="en-US"/>
+              </w:rPr>
+              <w:t>All requirements set down by the EU and Denmark regarding EMC, transmission strength and frequency hopping must be met, as well as other legal obligations pertinent to the product/project.</w:t>
+            </w:r>
+          </w:p>
+        </w:tc>
+      </w:tr>
     </w:tbl>
-    <w:p>
-      <w:pPr>
-        <w:rPr>
-          <w:lang w:val="en-US"/>
-        </w:rPr>
-      </w:pPr>
-    </w:p>
     <w:p>
       <w:pPr>
         <w:tabs>

</xml_diff>

<commit_message>
Making new version of the requirements spec, history missing
</commit_message>
<xml_diff>
--- a/syseng_hwco/proj/Artifact/Doc/Requirements.docx
+++ b/syseng_hwco/proj/Artifact/Doc/Requirements.docx
@@ -226,7 +226,7 @@
           <w:b/>
           <w:lang w:val="en-GB"/>
         </w:rPr>
-        <w:t>03</w:t>
+        <w:t>17</w:t>
       </w:r>
       <w:r>
         <w:rPr>
@@ -473,7 +473,7 @@
           <w:b/>
           <w:lang w:val="en-GB"/>
         </w:rPr>
-        <w:t>A</w:t>
+        <w:t>B</w:t>
       </w:r>
     </w:p>
     <w:p>
@@ -560,13 +560,16 @@
           <v:shape id="_x0000_i1025" type="#_x0000_t75" style="width:429.75pt;height:362.25pt" o:ole="">
             <v:imagedata r:id="rId5" o:title=""/>
           </v:shape>
-          <o:OLEObject Type="Embed" ProgID="Visio.Drawing.11" ShapeID="_x0000_i1025" DrawAspect="Content" ObjectID="_1358744776" r:id="rId6"/>
+          <o:OLEObject Type="Embed" ProgID="Visio.Drawing.11" ShapeID="_x0000_i1025" DrawAspect="Content" ObjectID="_1359458037" r:id="rId6"/>
         </w:object>
       </w:r>
     </w:p>
     <w:p>
       <w:pPr>
         <w:jc w:val="center"/>
+        <w:rPr>
+          <w:lang w:val="en-US"/>
+        </w:rPr>
       </w:pPr>
     </w:p>
     <w:p>
@@ -579,35 +582,50 @@
     </w:p>
     <w:p>
       <w:pPr>
+        <w:rPr>
+          <w:lang w:val="en-US"/>
+        </w:rPr>
+      </w:pPr>
+      <w:r>
+        <w:rPr>
+          <w:lang w:val="en-US"/>
+        </w:rPr>
+        <w:t xml:space="preserve">In the above all communication goes through the </w:t>
+      </w:r>
+      <w:r>
+        <w:rPr>
+          <w:lang w:val="en-US"/>
+        </w:rPr>
+        <w:t xml:space="preserve">Emergency call base, yet where the communication is merely </w:t>
+      </w:r>
+      <w:r>
+        <w:rPr>
+          <w:lang w:val="en-US"/>
+        </w:rPr>
+        <w:t>relayed to another actor the Emergency call base is not shown as part of the communication.</w:t>
+      </w:r>
+    </w:p>
+    <w:p>
+      <w:pPr>
+        <w:rPr>
+          <w:lang w:val="en-US"/>
+        </w:rPr>
+      </w:pPr>
+    </w:p>
+    <w:p>
+      <w:pPr>
         <w:jc w:val="center"/>
         <w:rPr>
           <w:lang w:val="en-US"/>
         </w:rPr>
       </w:pPr>
-    </w:p>
-    <w:p>
-      <w:pPr>
-        <w:rPr>
-          <w:lang w:val="en-US"/>
-        </w:rPr>
-      </w:pPr>
-      <w:r>
-        <w:rPr>
-          <w:lang w:val="en-US"/>
-        </w:rPr>
-        <w:t xml:space="preserve">In the above all communication goes through the </w:t>
-      </w:r>
-      <w:r>
-        <w:rPr>
-          <w:lang w:val="en-US"/>
-        </w:rPr>
-        <w:t xml:space="preserve">Emergency call base, yet where the communication is merely </w:t>
-      </w:r>
-      <w:r>
-        <w:rPr>
-          <w:lang w:val="en-US"/>
-        </w:rPr>
-        <w:t>relayed to another actor the Emergency call base is not shown as part of the communication.</w:t>
+      <w:r>
+        <w:object w:dxaOrig="10069" w:dyaOrig="4024">
+          <v:shape id="_x0000_i1028" type="#_x0000_t75" style="width:411pt;height:192.75pt" o:ole="">
+            <v:imagedata r:id="rId7" o:title="" cropright="9595f"/>
+          </v:shape>
+          <o:OLEObject Type="Embed" ProgID="Visio.Drawing.11" ShapeID="_x0000_i1028" DrawAspect="Content" ObjectID="_1359458038" r:id="rId8"/>
+        </w:object>
       </w:r>
     </w:p>
     <w:p>
@@ -627,6 +645,7 @@
         <w:rPr>
           <w:lang w:val="en-US"/>
         </w:rPr>
+        <w:lastRenderedPageBreak/>
         <w:br w:type="page"/>
       </w:r>
     </w:p>
@@ -3965,17 +3984,42 @@
       </w:r>
     </w:p>
     <w:p>
-      <w:pPr>
-        <w:rPr>
-          <w:lang w:val="en-US"/>
-        </w:rPr>
-      </w:pPr>
       <w:r>
         <w:object w:dxaOrig="12599" w:dyaOrig="5437">
           <v:shape id="_x0000_i1026" type="#_x0000_t75" style="width:481.5pt;height:207.75pt" o:ole="">
-            <v:imagedata r:id="rId7" o:title=""/>
+            <v:imagedata r:id="rId9" o:title=""/>
           </v:shape>
-          <o:OLEObject Type="Embed" ProgID="Visio.Drawing.11" ShapeID="_x0000_i1026" DrawAspect="Content" ObjectID="_1358744777" r:id="rId8"/>
+          <o:OLEObject Type="Embed" ProgID="Visio.Drawing.11" ShapeID="_x0000_i1026" DrawAspect="Content" ObjectID="_1359458039" r:id="rId10"/>
+        </w:object>
+      </w:r>
+    </w:p>
+    <w:p/>
+    <w:p>
+      <w:r>
+        <w:t xml:space="preserve">Main scenario </w:t>
+      </w:r>
+      <w:proofErr w:type="spellStart"/>
+      <w:r>
+        <w:t>activity</w:t>
+      </w:r>
+      <w:proofErr w:type="spellEnd"/>
+      <w:r>
+        <w:t xml:space="preserve"> diagram:</w:t>
+      </w:r>
+    </w:p>
+    <w:p>
+      <w:pPr>
+        <w:jc w:val="center"/>
+        <w:rPr>
+          <w:lang w:val="en-US"/>
+        </w:rPr>
+      </w:pPr>
+      <w:r>
+        <w:object w:dxaOrig="5441" w:dyaOrig="11123">
+          <v:shape id="_x0000_i1027" type="#_x0000_t75" style="width:272.25pt;height:556.5pt" o:ole="">
+            <v:imagedata r:id="rId11" o:title=""/>
+          </v:shape>
+          <o:OLEObject Type="Embed" ProgID="Visio.Drawing.11" ShapeID="_x0000_i1027" DrawAspect="Content" ObjectID="_1359458040" r:id="rId12"/>
         </w:object>
       </w:r>
     </w:p>

</xml_diff>